<commit_message>
Updated with latest version
</commit_message>
<xml_diff>
--- a/public/content/Michael Preston - Resume 2019 Full Stack Engineer.docx
+++ b/public/content/Michael Preston - Resume 2019 Full Stack Engineer.docx
@@ -70,12 +70,21 @@
         </w:rPr>
         <w:t xml:space="preserve"> </w:t>
       </w:r>
+      <w:proofErr w:type="spellStart"/>
       <w:r>
         <w:rPr>
           <w:rFonts w:ascii="Trebuchet MS" w:eastAsia="Trebuchet MS" w:hAnsi="Trebuchet MS" w:cs="Trebuchet MS"/>
           <w:b/>
         </w:rPr>
-        <w:t>ph: (817) 565-2372 |Lewisville, Texas 75067</w:t>
+        <w:t>ph</w:t>
+      </w:r>
+      <w:proofErr w:type="spellEnd"/>
+      <w:r>
+        <w:rPr>
+          <w:rFonts w:ascii="Trebuchet MS" w:eastAsia="Trebuchet MS" w:hAnsi="Trebuchet MS" w:cs="Trebuchet MS"/>
+          <w:b/>
+        </w:rPr>
+        <w:t>: (817) 565-2372 |Lewisville, Texas 75067</w:t>
       </w:r>
       <w:r>
         <w:rPr>
@@ -119,7 +128,47 @@
             <w:color w:val="1155CC"/>
             <w:u w:val="single"/>
           </w:rPr>
-          <w:t>linkedin.com/in/michael-n-preston/</w:t>
+          <w:t>linkedin.com/in/</w:t>
+        </w:r>
+        <w:proofErr w:type="spellStart"/>
+        <w:r>
+          <w:rPr>
+            <w:rFonts w:ascii="Trebuchet MS" w:eastAsia="Trebuchet MS" w:hAnsi="Trebuchet MS" w:cs="Trebuchet MS"/>
+            <w:b/>
+            <w:color w:val="1155CC"/>
+            <w:u w:val="single"/>
+          </w:rPr>
+          <w:t>michael</w:t>
+        </w:r>
+        <w:proofErr w:type="spellEnd"/>
+        <w:r>
+          <w:rPr>
+            <w:rFonts w:ascii="Trebuchet MS" w:eastAsia="Trebuchet MS" w:hAnsi="Trebuchet MS" w:cs="Trebuchet MS"/>
+            <w:b/>
+            <w:color w:val="1155CC"/>
+            <w:u w:val="single"/>
+          </w:rPr>
+          <w:t>-n-</w:t>
+        </w:r>
+        <w:proofErr w:type="spellStart"/>
+        <w:r>
+          <w:rPr>
+            <w:rFonts w:ascii="Trebuchet MS" w:eastAsia="Trebuchet MS" w:hAnsi="Trebuchet MS" w:cs="Trebuchet MS"/>
+            <w:b/>
+            <w:color w:val="1155CC"/>
+            <w:u w:val="single"/>
+          </w:rPr>
+          <w:t>preston</w:t>
+        </w:r>
+        <w:proofErr w:type="spellEnd"/>
+        <w:r>
+          <w:rPr>
+            <w:rFonts w:ascii="Trebuchet MS" w:eastAsia="Trebuchet MS" w:hAnsi="Trebuchet MS" w:cs="Trebuchet MS"/>
+            <w:b/>
+            <w:color w:val="1155CC"/>
+            <w:u w:val="single"/>
+          </w:rPr>
+          <w:t>/</w:t>
         </w:r>
       </w:hyperlink>
       <w:r>
@@ -191,6 +240,8 @@
         <w:rPr>
           <w:rFonts w:ascii="Trebuchet MS" w:eastAsia="Trebuchet MS" w:hAnsi="Trebuchet MS" w:cs="Trebuchet MS"/>
           <w:color w:val="000000"/>
+          <w:sz w:val="28"/>
+          <w:szCs w:val="28"/>
         </w:rPr>
       </w:pPr>
       <w:bookmarkStart w:id="0" w:name="_90id8i9ji082" w:colFirst="0" w:colLast="0"/>
@@ -199,6 +250,8 @@
         <w:rPr>
           <w:rFonts w:ascii="Trebuchet MS" w:eastAsia="Trebuchet MS" w:hAnsi="Trebuchet MS" w:cs="Trebuchet MS"/>
           <w:color w:val="000000"/>
+          <w:sz w:val="28"/>
+          <w:szCs w:val="28"/>
         </w:rPr>
         <w:t>Summary</w:t>
       </w:r>
@@ -220,20 +273,10 @@
       <w:r>
         <w:rPr>
           <w:rFonts w:ascii="Trebuchet MS" w:eastAsia="Trebuchet MS" w:hAnsi="Trebuchet MS" w:cs="Trebuchet MS"/>
-        </w:rPr>
-        <w:t xml:space="preserve">A </w:t>
-      </w:r>
-      <w:r>
-        <w:rPr>
-          <w:rFonts w:ascii="Trebuchet MS" w:eastAsia="Trebuchet MS" w:hAnsi="Trebuchet MS" w:cs="Trebuchet MS"/>
-        </w:rPr>
-        <w:t>quick</w:t>
-      </w:r>
-      <w:r>
-        <w:rPr>
-          <w:rFonts w:ascii="Trebuchet MS" w:eastAsia="Trebuchet MS" w:hAnsi="Trebuchet MS" w:cs="Trebuchet MS"/>
-        </w:rPr>
-        <w:t xml:space="preserve"> and constant learner with a background in Computer Science and software development, an attention to detail, who currently has his sights set on a full-time web development position.  Effective in maintaining product quality and functionality, enhancing data integrity, utilizing best practices to craft unique and powerful software.  Known for adaptability, energy, and collaboration during all stages of development.</w:t>
+          <w:color w:val="3C4043"/>
+          <w:highlight w:val="white"/>
+        </w:rPr>
+        <w:t>Sedulous Full Stack Web Developer with a background in Computer Science and a proven passion to never stop learning new things. Known for adaptability, energy, and collaboration during all stages of development. Recognized for maintaining product quality and functionality, enhancing data integrity as well as utilizing best practices to craft unique and powerful software.</w:t>
       </w:r>
     </w:p>
     <w:p>
@@ -261,31 +304,41 @@
         <w:rPr>
           <w:rFonts w:ascii="Trebuchet MS" w:eastAsia="Trebuchet MS" w:hAnsi="Trebuchet MS" w:cs="Trebuchet MS"/>
         </w:rPr>
-        <w:t xml:space="preserve"> React, Node JS, Material UI, Bootstrap, Express, Mongo, C#/Java, MyS</w:t>
-      </w:r>
-      <w:r>
-        <w:rPr>
-          <w:rFonts w:ascii="Trebuchet MS" w:eastAsia="Trebuchet MS" w:hAnsi="Trebuchet MS" w:cs="Trebuchet MS"/>
-        </w:rPr>
-        <w:t>QL</w:t>
-      </w:r>
-      <w:r>
-        <w:rPr>
-          <w:rFonts w:ascii="Trebuchet MS" w:eastAsia="Trebuchet MS" w:hAnsi="Trebuchet MS" w:cs="Trebuchet MS"/>
-        </w:rPr>
-        <w:t xml:space="preserve">, Design Patterns, Project management, </w:t>
-      </w:r>
-      <w:r>
-        <w:rPr>
-          <w:rFonts w:ascii="Trebuchet MS" w:eastAsia="Trebuchet MS" w:hAnsi="Trebuchet MS" w:cs="Trebuchet MS"/>
-        </w:rPr>
-        <w:t>Agile</w:t>
-      </w:r>
-      <w:r>
-        <w:rPr>
-          <w:rFonts w:ascii="Trebuchet MS" w:eastAsia="Trebuchet MS" w:hAnsi="Trebuchet MS" w:cs="Trebuchet MS"/>
-        </w:rPr>
-        <w:t>, Object Oriented Design.</w:t>
+        <w:t xml:space="preserve"> C#, React, Node JS, Express, Mongo, </w:t>
+      </w:r>
+      <w:proofErr w:type="spellStart"/>
+      <w:r>
+        <w:rPr>
+          <w:rFonts w:ascii="Trebuchet MS" w:eastAsia="Trebuchet MS" w:hAnsi="Trebuchet MS" w:cs="Trebuchet MS"/>
+        </w:rPr>
+        <w:t>MySql</w:t>
+      </w:r>
+      <w:proofErr w:type="spellEnd"/>
+      <w:r>
+        <w:rPr>
+          <w:rFonts w:ascii="Trebuchet MS" w:eastAsia="Trebuchet MS" w:hAnsi="Trebuchet MS" w:cs="Trebuchet MS"/>
+        </w:rPr>
+        <w:t>, Material UI, Bootstrap, Java, Python, C++, C</w:t>
+      </w:r>
+    </w:p>
+    <w:p>
+      <w:pPr>
+        <w:rPr>
+          <w:rFonts w:ascii="Trebuchet MS" w:eastAsia="Trebuchet MS" w:hAnsi="Trebuchet MS" w:cs="Trebuchet MS"/>
+        </w:rPr>
+      </w:pPr>
+      <w:r>
+        <w:rPr>
+          <w:rFonts w:ascii="Trebuchet MS" w:eastAsia="Trebuchet MS" w:hAnsi="Trebuchet MS" w:cs="Trebuchet MS"/>
+          <w:b/>
+        </w:rPr>
+        <w:t xml:space="preserve">Additional Skills: </w:t>
+      </w:r>
+      <w:r>
+        <w:rPr>
+          <w:rFonts w:ascii="Trebuchet MS" w:eastAsia="Trebuchet MS" w:hAnsi="Trebuchet MS" w:cs="Trebuchet MS"/>
+        </w:rPr>
+        <w:t>Knowledge of Design Patterns, Project management, UML, Object Oriented Design, and SOLID Principles.</w:t>
       </w:r>
     </w:p>
     <w:p>
@@ -294,6 +347,8 @@
         <w:rPr>
           <w:rFonts w:ascii="Trebuchet MS" w:eastAsia="Trebuchet MS" w:hAnsi="Trebuchet MS" w:cs="Trebuchet MS"/>
           <w:color w:val="000000"/>
+          <w:sz w:val="28"/>
+          <w:szCs w:val="28"/>
         </w:rPr>
       </w:pPr>
       <w:bookmarkStart w:id="1" w:name="_dhayey3whpl" w:colFirst="0" w:colLast="0"/>
@@ -302,6 +357,8 @@
         <w:rPr>
           <w:rFonts w:ascii="Trebuchet MS" w:eastAsia="Trebuchet MS" w:hAnsi="Trebuchet MS" w:cs="Trebuchet MS"/>
           <w:color w:val="000000"/>
+          <w:sz w:val="28"/>
+          <w:szCs w:val="28"/>
         </w:rPr>
         <w:t>Education</w:t>
       </w:r>
@@ -325,58 +382,14 @@
       <w:pPr>
         <w:rPr>
           <w:rFonts w:ascii="Trebuchet MS" w:eastAsia="Trebuchet MS" w:hAnsi="Trebuchet MS" w:cs="Trebuchet MS"/>
+        </w:rPr>
+      </w:pPr>
+      <w:r>
+        <w:rPr>
+          <w:rFonts w:ascii="Trebuchet MS" w:eastAsia="Trebuchet MS" w:hAnsi="Trebuchet MS" w:cs="Trebuchet MS"/>
           <w:i/>
         </w:rPr>
-      </w:pPr>
-      <w:r>
-        <w:rPr>
-          <w:rFonts w:ascii="Trebuchet MS" w:eastAsia="Trebuchet MS" w:hAnsi="Trebuchet MS" w:cs="Trebuchet MS"/>
-          <w:i/>
-        </w:rPr>
-        <w:t>Full Stack Web Development Bootcamp - Graduated March 2019</w:t>
-      </w:r>
-    </w:p>
-    <w:p>
-      <w:pPr>
-        <w:rPr>
-          <w:rFonts w:ascii="Trebuchet MS" w:eastAsia="Trebuchet MS" w:hAnsi="Trebuchet MS" w:cs="Trebuchet MS"/>
-        </w:rPr>
-      </w:pPr>
-      <w:r>
-        <w:rPr>
-          <w:rFonts w:ascii="Trebuchet MS" w:eastAsia="Trebuchet MS" w:hAnsi="Trebuchet MS" w:cs="Trebuchet MS"/>
-        </w:rPr>
-        <w:t xml:space="preserve">An intensive 24-week long boot camp dedicated to designing and building web applications. Learned skills include HTML5, CSS3, Javascript, ES6, </w:t>
-      </w:r>
-      <w:r>
-        <w:rPr>
-          <w:rFonts w:ascii="Trebuchet MS" w:eastAsia="Trebuchet MS" w:hAnsi="Trebuchet MS" w:cs="Trebuchet MS"/>
-        </w:rPr>
-        <w:t>j</w:t>
-      </w:r>
-      <w:r>
-        <w:rPr>
-          <w:rFonts w:ascii="Trebuchet MS" w:eastAsia="Trebuchet MS" w:hAnsi="Trebuchet MS" w:cs="Trebuchet MS"/>
-        </w:rPr>
-        <w:t>Query, Material UI, Bootstrap, Firebase, Node J</w:t>
-      </w:r>
-      <w:r>
-        <w:rPr>
-          <w:rFonts w:ascii="Trebuchet MS" w:eastAsia="Trebuchet MS" w:hAnsi="Trebuchet MS" w:cs="Trebuchet MS"/>
-        </w:rPr>
-        <w:t>S</w:t>
-      </w:r>
-      <w:r>
-        <w:rPr>
-          <w:rFonts w:ascii="Trebuchet MS" w:eastAsia="Trebuchet MS" w:hAnsi="Trebuchet MS" w:cs="Trebuchet MS"/>
-        </w:rPr>
-        <w:t>, MySQL, MongoDB, Express, Handlebars JS, Java, and React J</w:t>
-      </w:r>
-      <w:r>
-        <w:rPr>
-          <w:rFonts w:ascii="Trebuchet MS" w:eastAsia="Trebuchet MS" w:hAnsi="Trebuchet MS" w:cs="Trebuchet MS"/>
-        </w:rPr>
-        <w:t>S</w:t>
+        <w:t>Full Stack Web Development Bootcamp 2019</w:t>
       </w:r>
     </w:p>
     <w:p>
@@ -385,6 +398,8 @@
         <w:ind w:left="360"/>
         <w:rPr>
           <w:rFonts w:ascii="Trebuchet MS" w:eastAsia="Trebuchet MS" w:hAnsi="Trebuchet MS" w:cs="Trebuchet MS"/>
+          <w:sz w:val="16"/>
+          <w:szCs w:val="16"/>
         </w:rPr>
       </w:pPr>
     </w:p>
@@ -407,6 +422,16 @@
     <w:p>
       <w:pPr>
         <w:pStyle w:val="Heading1"/>
+        <w:rPr>
+          <w:rFonts w:ascii="Trebuchet MS" w:eastAsia="Trebuchet MS" w:hAnsi="Trebuchet MS" w:cs="Trebuchet MS"/>
+          <w:color w:val="000000"/>
+          <w:sz w:val="16"/>
+          <w:szCs w:val="16"/>
+        </w:rPr>
+      </w:pPr>
+      <w:bookmarkStart w:id="2" w:name="_xfqthds5xbk8" w:colFirst="0" w:colLast="0"/>
+      <w:bookmarkEnd w:id="2"/>
+      <w:r>
         <w:rPr>
           <w:rFonts w:ascii="Trebuchet MS" w:eastAsia="Trebuchet MS" w:hAnsi="Trebuchet MS" w:cs="Trebuchet MS"/>
           <w:i/>
@@ -414,52 +439,17 @@
           <w:sz w:val="22"/>
           <w:szCs w:val="22"/>
         </w:rPr>
-      </w:pPr>
-      <w:bookmarkStart w:id="2" w:name="_xfqthds5xbk8" w:colFirst="0" w:colLast="0"/>
-      <w:bookmarkEnd w:id="2"/>
-      <w:r>
-        <w:rPr>
-          <w:rFonts w:ascii="Trebuchet MS" w:eastAsia="Trebuchet MS" w:hAnsi="Trebuchet MS" w:cs="Trebuchet MS"/>
-          <w:i/>
+        <w:t>Bachelor of Science in Computer Science 2012</w:t>
+      </w:r>
+    </w:p>
+    <w:p>
+      <w:pPr>
+        <w:pStyle w:val="Heading1"/>
+        <w:rPr>
+          <w:rFonts w:ascii="Trebuchet MS" w:eastAsia="Trebuchet MS" w:hAnsi="Trebuchet MS" w:cs="Trebuchet MS"/>
           <w:color w:val="000000"/>
-          <w:sz w:val="22"/>
-          <w:szCs w:val="22"/>
-        </w:rPr>
-        <w:t>Bachelor of Science in Computer Science - Graduated December 2012</w:t>
-      </w:r>
-    </w:p>
-    <w:p>
-      <w:pPr>
-        <w:rPr>
-          <w:rFonts w:ascii="Trebuchet MS" w:eastAsia="Trebuchet MS" w:hAnsi="Trebuchet MS" w:cs="Trebuchet MS"/>
-          <w:color w:val="000000"/>
-        </w:rPr>
-      </w:pPr>
-      <w:r>
-        <w:rPr>
-          <w:rFonts w:ascii="Trebuchet MS" w:eastAsia="Trebuchet MS" w:hAnsi="Trebuchet MS" w:cs="Trebuchet MS"/>
-        </w:rPr>
-        <w:t xml:space="preserve">A </w:t>
-      </w:r>
-      <w:r>
-        <w:rPr>
-          <w:rFonts w:ascii="Trebuchet MS" w:eastAsia="Trebuchet MS" w:hAnsi="Trebuchet MS" w:cs="Trebuchet MS"/>
-        </w:rPr>
-        <w:t>well-rounded degree teaching programming paradigm</w:t>
-      </w:r>
-      <w:r>
-        <w:rPr>
-          <w:rFonts w:ascii="Trebuchet MS" w:eastAsia="Trebuchet MS" w:hAnsi="Trebuchet MS" w:cs="Trebuchet MS"/>
-        </w:rPr>
-        <w:t>, algorithms, data structures, operating systems, databases, concluding with a capstone senior design project involving computer vision</w:t>
-      </w:r>
-    </w:p>
-    <w:p>
-      <w:pPr>
-        <w:pStyle w:val="Heading1"/>
-        <w:rPr>
-          <w:rFonts w:ascii="Trebuchet MS" w:eastAsia="Trebuchet MS" w:hAnsi="Trebuchet MS" w:cs="Trebuchet MS"/>
-          <w:color w:val="000000"/>
+          <w:sz w:val="28"/>
+          <w:szCs w:val="28"/>
         </w:rPr>
       </w:pPr>
       <w:bookmarkStart w:id="3" w:name="_ux1727b2ges6" w:colFirst="0" w:colLast="0"/>
@@ -468,74 +458,31 @@
         <w:rPr>
           <w:rFonts w:ascii="Trebuchet MS" w:eastAsia="Trebuchet MS" w:hAnsi="Trebuchet MS" w:cs="Trebuchet MS"/>
           <w:color w:val="000000"/>
-        </w:rPr>
-        <w:t>Recent Creations</w:t>
-      </w:r>
-    </w:p>
-    <w:p>
-      <w:pPr>
-        <w:rPr>
-          <w:rFonts w:ascii="Trebuchet MS" w:eastAsia="Trebuchet MS" w:hAnsi="Trebuchet MS" w:cs="Trebuchet MS"/>
-        </w:rPr>
-      </w:pPr>
+          <w:sz w:val="28"/>
+          <w:szCs w:val="28"/>
+        </w:rPr>
+        <w:t>Web Projects</w:t>
+      </w:r>
+    </w:p>
+    <w:p>
+      <w:pPr>
+        <w:rPr>
+          <w:rFonts w:ascii="Trebuchet MS" w:eastAsia="Trebuchet MS" w:hAnsi="Trebuchet MS" w:cs="Trebuchet MS"/>
+        </w:rPr>
+      </w:pPr>
+      <w:proofErr w:type="spellStart"/>
       <w:r>
         <w:rPr>
           <w:rFonts w:ascii="Trebuchet MS" w:eastAsia="Trebuchet MS" w:hAnsi="Trebuchet MS" w:cs="Trebuchet MS"/>
         </w:rPr>
         <w:t>Kiyap</w:t>
       </w:r>
-    </w:p>
-    <w:p>
-      <w:pPr>
-        <w:numPr>
-          <w:ilvl w:val="0"/>
-          <w:numId w:val="4"/>
-        </w:numPr>
-        <w:spacing w:after="0"/>
-        <w:rPr>
-          <w:rFonts w:ascii="Trebuchet MS" w:eastAsia="Trebuchet MS" w:hAnsi="Trebuchet MS" w:cs="Trebuchet MS"/>
-        </w:rPr>
-      </w:pPr>
-      <w:r>
-        <w:rPr>
-          <w:rFonts w:ascii="Trebuchet MS" w:eastAsia="Trebuchet MS" w:hAnsi="Trebuchet MS" w:cs="Trebuchet MS"/>
-        </w:rPr>
-        <w:t>Connects prospective martial arts students to schools and personal trainers by the types of training they seek for a smoother experience in choosing a discipline and ranking up, using a relational database schema and role-based authentication</w:t>
-      </w:r>
-    </w:p>
-    <w:p>
-      <w:pPr>
-        <w:numPr>
-          <w:ilvl w:val="0"/>
-          <w:numId w:val="4"/>
-        </w:numPr>
-        <w:spacing w:after="0"/>
-        <w:rPr>
-          <w:rFonts w:ascii="Trebuchet MS" w:eastAsia="Trebuchet MS" w:hAnsi="Trebuchet MS" w:cs="Trebuchet MS"/>
-        </w:rPr>
-      </w:pPr>
-      <w:r>
-        <w:rPr>
-          <w:rFonts w:ascii="Trebuchet MS" w:eastAsia="Trebuchet MS" w:hAnsi="Trebuchet MS" w:cs="Trebuchet MS"/>
-        </w:rPr>
-        <w:t>Employs a full MERN stack with, Mobx, Firebase, and MySQL</w:t>
-      </w:r>
-    </w:p>
-    <w:p>
-      <w:pPr>
-        <w:numPr>
-          <w:ilvl w:val="0"/>
-          <w:numId w:val="4"/>
-        </w:numPr>
-        <w:rPr>
-          <w:rFonts w:ascii="Trebuchet MS" w:eastAsia="Trebuchet MS" w:hAnsi="Trebuchet MS" w:cs="Trebuchet MS"/>
-        </w:rPr>
-      </w:pPr>
-      <w:r>
-        <w:rPr>
-          <w:rFonts w:ascii="Trebuchet MS" w:eastAsia="Trebuchet MS" w:hAnsi="Trebuchet MS" w:cs="Trebuchet MS"/>
-        </w:rPr>
-        <w:t xml:space="preserve">Live site: </w:t>
+      <w:proofErr w:type="spellEnd"/>
+      <w:r>
+        <w:rPr>
+          <w:rFonts w:ascii="Trebuchet MS" w:eastAsia="Trebuchet MS" w:hAnsi="Trebuchet MS" w:cs="Trebuchet MS"/>
+        </w:rPr>
+        <w:t xml:space="preserve"> | </w:t>
       </w:r>
       <w:hyperlink r:id="rId11">
         <w:r>
@@ -544,14 +491,14 @@
             <w:color w:val="1155CC"/>
             <w:u w:val="single"/>
           </w:rPr>
-          <w:t>https://kiyapp.herokuapp.com/</w:t>
+          <w:t>Website</w:t>
         </w:r>
       </w:hyperlink>
       <w:r>
         <w:rPr>
           <w:rFonts w:ascii="Trebuchet MS" w:eastAsia="Trebuchet MS" w:hAnsi="Trebuchet MS" w:cs="Trebuchet MS"/>
         </w:rPr>
-        <w:t xml:space="preserve"> and code: </w:t>
+        <w:t xml:space="preserve"> | </w:t>
       </w:r>
       <w:hyperlink r:id="rId12">
         <w:r>
@@ -560,104 +507,52 @@
             <w:color w:val="1155CC"/>
             <w:u w:val="single"/>
           </w:rPr>
-          <w:t>https://github.com/MikePreston17/kiyap</w:t>
+          <w:t>Code</w:t>
         </w:r>
       </w:hyperlink>
     </w:p>
     <w:p>
       <w:pPr>
-        <w:rPr>
-          <w:rFonts w:ascii="Trebuchet MS" w:eastAsia="Trebuchet MS" w:hAnsi="Trebuchet MS" w:cs="Trebuchet MS"/>
-        </w:rPr>
-      </w:pPr>
-      <w:r>
-        <w:rPr>
-          <w:rFonts w:ascii="Trebuchet MS" w:eastAsia="Trebuchet MS" w:hAnsi="Trebuchet MS" w:cs="Trebuchet MS"/>
-        </w:rPr>
-        <w:t>Modems Operandi</w:t>
-      </w:r>
-    </w:p>
-    <w:p>
-      <w:pPr>
         <w:numPr>
           <w:ilvl w:val="0"/>
-          <w:numId w:val="3"/>
+          <w:numId w:val="1"/>
         </w:numPr>
-        <w:spacing w:after="0"/>
-        <w:rPr>
-          <w:rFonts w:ascii="Trebuchet MS" w:eastAsia="Trebuchet MS" w:hAnsi="Trebuchet MS" w:cs="Trebuchet MS"/>
-        </w:rPr>
-      </w:pPr>
-      <w:r>
-        <w:rPr>
-          <w:rFonts w:ascii="Trebuchet MS" w:eastAsia="Trebuchet MS" w:hAnsi="Trebuchet MS" w:cs="Trebuchet MS"/>
-        </w:rPr>
-        <w:t>Create your own gaming PC automatically generating the build according to a set budget, enabling more bang for your buck</w:t>
-      </w:r>
-    </w:p>
-    <w:p>
-      <w:pPr>
-        <w:numPr>
-          <w:ilvl w:val="0"/>
-          <w:numId w:val="3"/>
-        </w:numPr>
-        <w:rPr>
-          <w:rFonts w:ascii="Trebuchet MS" w:eastAsia="Trebuchet MS" w:hAnsi="Trebuchet MS" w:cs="Trebuchet MS"/>
-        </w:rPr>
-      </w:pPr>
-      <w:r>
-        <w:rPr>
-          <w:rFonts w:ascii="Trebuchet MS" w:eastAsia="Trebuchet MS" w:hAnsi="Trebuchet MS" w:cs="Trebuchet MS"/>
-        </w:rPr>
-        <w:t xml:space="preserve">Led the Modems Operandi team to complete a minimum viable product in a </w:t>
-      </w:r>
-      <w:r>
-        <w:rPr>
-          <w:rFonts w:ascii="Trebuchet MS" w:eastAsia="Trebuchet MS" w:hAnsi="Trebuchet MS" w:cs="Trebuchet MS"/>
-        </w:rPr>
-        <w:t>two-week</w:t>
-      </w:r>
-      <w:r>
-        <w:rPr>
-          <w:rFonts w:ascii="Trebuchet MS" w:eastAsia="Trebuchet MS" w:hAnsi="Trebuchet MS" w:cs="Trebuchet MS"/>
-        </w:rPr>
-        <w:t xml:space="preserve"> Agile sprint, using a kanban board, Git Bash, MySQL and web scraping, with deployment</w:t>
-      </w:r>
-    </w:p>
-    <w:p>
-      <w:pPr>
-        <w:numPr>
-          <w:ilvl w:val="0"/>
-          <w:numId w:val="3"/>
-        </w:numPr>
-        <w:spacing w:after="0"/>
-        <w:rPr>
-          <w:rFonts w:ascii="Trebuchet MS" w:eastAsia="Trebuchet MS" w:hAnsi="Trebuchet MS" w:cs="Trebuchet MS"/>
-        </w:rPr>
-      </w:pPr>
-      <w:r>
-        <w:rPr>
-          <w:rFonts w:ascii="Trebuchet MS" w:eastAsia="Trebuchet MS" w:hAnsi="Trebuchet MS" w:cs="Trebuchet MS"/>
-        </w:rPr>
-        <w:lastRenderedPageBreak/>
-        <w:t>Powered by the handlebars templating engine, jQuery, Passport JS and MySQL, with web scraper built in Python</w:t>
-      </w:r>
-    </w:p>
-    <w:p>
-      <w:pPr>
-        <w:numPr>
-          <w:ilvl w:val="0"/>
-          <w:numId w:val="3"/>
-        </w:numPr>
-        <w:rPr>
-          <w:rFonts w:ascii="Trebuchet MS" w:eastAsia="Trebuchet MS" w:hAnsi="Trebuchet MS" w:cs="Trebuchet MS"/>
-        </w:rPr>
-      </w:pPr>
-      <w:r>
-        <w:rPr>
-          <w:rFonts w:ascii="Trebuchet MS" w:eastAsia="Trebuchet MS" w:hAnsi="Trebuchet MS" w:cs="Trebuchet MS"/>
-        </w:rPr>
-        <w:t xml:space="preserve">Live site: </w:t>
+        <w:rPr>
+          <w:rFonts w:ascii="Trebuchet MS" w:eastAsia="Trebuchet MS" w:hAnsi="Trebuchet MS" w:cs="Trebuchet MS"/>
+        </w:rPr>
+      </w:pPr>
+      <w:r>
+        <w:rPr>
+          <w:rFonts w:ascii="Trebuchet MS" w:eastAsia="Trebuchet MS" w:hAnsi="Trebuchet MS" w:cs="Trebuchet MS"/>
+        </w:rPr>
+        <w:t xml:space="preserve">Connects prospective martial arts students to schools and personal trainers by discipline for a smoother experience in choosing a dojo by employing a MySQL relational schema, role-based authentication in Firebase and </w:t>
+      </w:r>
+      <w:proofErr w:type="spellStart"/>
+      <w:r>
+        <w:rPr>
+          <w:rFonts w:ascii="Trebuchet MS" w:eastAsia="Trebuchet MS" w:hAnsi="Trebuchet MS" w:cs="Trebuchet MS"/>
+        </w:rPr>
+        <w:t>Mobx</w:t>
+      </w:r>
+      <w:proofErr w:type="spellEnd"/>
+      <w:r>
+        <w:rPr>
+          <w:rFonts w:ascii="Trebuchet MS" w:eastAsia="Trebuchet MS" w:hAnsi="Trebuchet MS" w:cs="Trebuchet MS"/>
+        </w:rPr>
+        <w:t xml:space="preserve"> state management</w:t>
+      </w:r>
+    </w:p>
+    <w:p>
+      <w:pPr>
+        <w:rPr>
+          <w:rFonts w:ascii="Trebuchet MS" w:eastAsia="Trebuchet MS" w:hAnsi="Trebuchet MS" w:cs="Trebuchet MS"/>
+        </w:rPr>
+      </w:pPr>
+      <w:r>
+        <w:rPr>
+          <w:rFonts w:ascii="Trebuchet MS" w:eastAsia="Trebuchet MS" w:hAnsi="Trebuchet MS" w:cs="Trebuchet MS"/>
+        </w:rPr>
+        <w:t xml:space="preserve">Modems Operandi | </w:t>
       </w:r>
       <w:hyperlink r:id="rId13">
         <w:r>
@@ -666,14 +561,14 @@
             <w:color w:val="1155CC"/>
             <w:u w:val="single"/>
           </w:rPr>
-          <w:t>https://modemsoperandi.herokuapp.com/</w:t>
+          <w:t>Website</w:t>
         </w:r>
       </w:hyperlink>
       <w:r>
         <w:rPr>
           <w:rFonts w:ascii="Trebuchet MS" w:eastAsia="Trebuchet MS" w:hAnsi="Trebuchet MS" w:cs="Trebuchet MS"/>
         </w:rPr>
-        <w:t xml:space="preserve"> and code: </w:t>
+        <w:t xml:space="preserve"> | </w:t>
       </w:r>
       <w:hyperlink r:id="rId14">
         <w:r>
@@ -682,15 +577,122 @@
             <w:color w:val="1155CC"/>
             <w:u w:val="single"/>
           </w:rPr>
-          <w:t>https://github.com/ScottW1731/ModemsOperandi</w:t>
+          <w:t>Code</w:t>
         </w:r>
       </w:hyperlink>
     </w:p>
     <w:p>
       <w:pPr>
+        <w:numPr>
+          <w:ilvl w:val="0"/>
+          <w:numId w:val="1"/>
+        </w:numPr>
+        <w:spacing w:after="0"/>
+        <w:rPr>
+          <w:rFonts w:ascii="Trebuchet MS" w:eastAsia="Trebuchet MS" w:hAnsi="Trebuchet MS" w:cs="Trebuchet MS"/>
+        </w:rPr>
+      </w:pPr>
+      <w:r>
+        <w:rPr>
+          <w:rFonts w:ascii="Trebuchet MS" w:eastAsia="Trebuchet MS" w:hAnsi="Trebuchet MS" w:cs="Trebuchet MS"/>
+        </w:rPr>
+        <w:t>Create your own gaming PC automatically generating the build according to a set budget, enabling more bang for your buck</w:t>
+      </w:r>
+      <w:r>
+        <w:rPr>
+          <w:rFonts w:ascii="Trebuchet MS" w:eastAsia="Trebuchet MS" w:hAnsi="Trebuchet MS" w:cs="Trebuchet MS"/>
+        </w:rPr>
+        <w:t xml:space="preserve">, </w:t>
+      </w:r>
+      <w:r>
+        <w:rPr>
+          <w:rFonts w:ascii="Trebuchet MS" w:eastAsia="Trebuchet MS" w:hAnsi="Trebuchet MS" w:cs="Trebuchet MS"/>
+        </w:rPr>
+        <w:t>p</w:t>
+      </w:r>
+      <w:r>
+        <w:rPr>
+          <w:rFonts w:ascii="Trebuchet MS" w:eastAsia="Trebuchet MS" w:hAnsi="Trebuchet MS" w:cs="Trebuchet MS"/>
+        </w:rPr>
+        <w:t xml:space="preserve">owered by the </w:t>
+      </w:r>
+      <w:r>
+        <w:rPr>
+          <w:rFonts w:ascii="Trebuchet MS" w:eastAsia="Trebuchet MS" w:hAnsi="Trebuchet MS" w:cs="Trebuchet MS"/>
+        </w:rPr>
+        <w:t>H</w:t>
+      </w:r>
+      <w:r>
+        <w:rPr>
+          <w:rFonts w:ascii="Trebuchet MS" w:eastAsia="Trebuchet MS" w:hAnsi="Trebuchet MS" w:cs="Trebuchet MS"/>
+        </w:rPr>
+        <w:t>andlebars templating engine, jQuery, Passport JS and MySQL, with</w:t>
+      </w:r>
+      <w:r>
+        <w:rPr>
+          <w:rFonts w:ascii="Trebuchet MS" w:eastAsia="Trebuchet MS" w:hAnsi="Trebuchet MS" w:cs="Trebuchet MS"/>
+        </w:rPr>
+        <w:t xml:space="preserve"> a</w:t>
+      </w:r>
+      <w:r>
+        <w:rPr>
+          <w:rFonts w:ascii="Trebuchet MS" w:eastAsia="Trebuchet MS" w:hAnsi="Trebuchet MS" w:cs="Trebuchet MS"/>
+        </w:rPr>
+        <w:t xml:space="preserve"> web scraper built in Python</w:t>
+      </w:r>
+    </w:p>
+    <w:p>
+      <w:pPr>
+        <w:numPr>
+          <w:ilvl w:val="0"/>
+          <w:numId w:val="1"/>
+        </w:numPr>
+        <w:rPr>
+          <w:rFonts w:ascii="Trebuchet MS" w:eastAsia="Trebuchet MS" w:hAnsi="Trebuchet MS" w:cs="Trebuchet MS"/>
+        </w:rPr>
+      </w:pPr>
+      <w:r>
+        <w:rPr>
+          <w:rFonts w:ascii="Trebuchet MS" w:eastAsia="Trebuchet MS" w:hAnsi="Trebuchet MS" w:cs="Trebuchet MS"/>
+        </w:rPr>
+        <w:t xml:space="preserve">Led the Modems Operandi team to complete a minimum viable product in a </w:t>
+      </w:r>
+      <w:proofErr w:type="gramStart"/>
+      <w:r>
+        <w:rPr>
+          <w:rFonts w:ascii="Trebuchet MS" w:eastAsia="Trebuchet MS" w:hAnsi="Trebuchet MS" w:cs="Trebuchet MS"/>
+        </w:rPr>
+        <w:t>two week</w:t>
+      </w:r>
+      <w:proofErr w:type="gramEnd"/>
+      <w:r>
+        <w:rPr>
+          <w:rFonts w:ascii="Trebuchet MS" w:eastAsia="Trebuchet MS" w:hAnsi="Trebuchet MS" w:cs="Trebuchet MS"/>
+        </w:rPr>
+        <w:t xml:space="preserve"> Agile sprint, using a </w:t>
+      </w:r>
+      <w:proofErr w:type="spellStart"/>
+      <w:r>
+        <w:rPr>
+          <w:rFonts w:ascii="Trebuchet MS" w:eastAsia="Trebuchet MS" w:hAnsi="Trebuchet MS" w:cs="Trebuchet MS"/>
+        </w:rPr>
+        <w:t>kanban</w:t>
+      </w:r>
+      <w:proofErr w:type="spellEnd"/>
+      <w:r>
+        <w:rPr>
+          <w:rFonts w:ascii="Trebuchet MS" w:eastAsia="Trebuchet MS" w:hAnsi="Trebuchet MS" w:cs="Trebuchet MS"/>
+        </w:rPr>
+        <w:t xml:space="preserve"> board, Git Bash, MySQL and web scraping, with deployment</w:t>
+      </w:r>
+    </w:p>
+    <w:p>
+      <w:pPr>
         <w:pStyle w:val="Heading1"/>
         <w:rPr>
           <w:rFonts w:ascii="Trebuchet MS" w:eastAsia="Trebuchet MS" w:hAnsi="Trebuchet MS" w:cs="Trebuchet MS"/>
+          <w:sz w:val="28"/>
+          <w:szCs w:val="28"/>
         </w:rPr>
         <w:sectPr>
           <w:headerReference w:type="default" r:id="rId15"/>
@@ -706,8 +708,33 @@
         <w:rPr>
           <w:rFonts w:ascii="Trebuchet MS" w:eastAsia="Trebuchet MS" w:hAnsi="Trebuchet MS" w:cs="Trebuchet MS"/>
           <w:color w:val="000000"/>
-        </w:rPr>
-        <w:t>Work Experience</w:t>
+          <w:sz w:val="28"/>
+          <w:szCs w:val="28"/>
+        </w:rPr>
+        <w:t>Experience</w:t>
+      </w:r>
+    </w:p>
+    <w:p>
+      <w:pPr>
+        <w:spacing w:after="80"/>
+        <w:rPr>
+          <w:rFonts w:ascii="Trebuchet MS" w:eastAsia="Trebuchet MS" w:hAnsi="Trebuchet MS" w:cs="Trebuchet MS"/>
+          <w:i/>
+        </w:rPr>
+      </w:pPr>
+      <w:r>
+        <w:rPr>
+          <w:rFonts w:ascii="Trebuchet MS" w:eastAsia="Trebuchet MS" w:hAnsi="Trebuchet MS" w:cs="Trebuchet MS"/>
+          <w:b/>
+        </w:rPr>
+        <w:t xml:space="preserve">Cottonwood Financial </w:t>
+      </w:r>
+      <w:r>
+        <w:rPr>
+          <w:rFonts w:ascii="Trebuchet MS" w:eastAsia="Trebuchet MS" w:hAnsi="Trebuchet MS" w:cs="Trebuchet MS"/>
+          <w:i/>
+        </w:rPr>
+        <w:t>May 2017 to June 2018</w:t>
       </w:r>
     </w:p>
     <w:p>
@@ -716,32 +743,15 @@
         <w:ind w:left="360"/>
         <w:rPr>
           <w:rFonts w:ascii="Trebuchet MS" w:eastAsia="Trebuchet MS" w:hAnsi="Trebuchet MS" w:cs="Trebuchet MS"/>
+          <w:i/>
+        </w:rPr>
+      </w:pPr>
+      <w:r>
+        <w:rPr>
+          <w:rFonts w:ascii="Trebuchet MS" w:eastAsia="Trebuchet MS" w:hAnsi="Trebuchet MS" w:cs="Trebuchet MS"/>
           <w:b/>
         </w:rPr>
-      </w:pPr>
-      <w:r>
-        <w:rPr>
-          <w:rFonts w:ascii="Trebuchet MS" w:eastAsia="Trebuchet MS" w:hAnsi="Trebuchet MS" w:cs="Trebuchet MS"/>
-          <w:b/>
-        </w:rPr>
-        <w:t xml:space="preserve">Solutions Developer - Cottonwood Financial </w:t>
-      </w:r>
-    </w:p>
-    <w:p>
-      <w:pPr>
-        <w:spacing w:after="80"/>
-        <w:ind w:left="360"/>
-        <w:rPr>
-          <w:rFonts w:ascii="Trebuchet MS" w:eastAsia="Trebuchet MS" w:hAnsi="Trebuchet MS" w:cs="Trebuchet MS"/>
-          <w:i/>
-        </w:rPr>
-      </w:pPr>
-      <w:r>
-        <w:rPr>
-          <w:rFonts w:ascii="Trebuchet MS" w:eastAsia="Trebuchet MS" w:hAnsi="Trebuchet MS" w:cs="Trebuchet MS"/>
-          <w:i/>
-        </w:rPr>
-        <w:t>May 2017 to June 2018</w:t>
+        <w:t>Solutions Developer</w:t>
       </w:r>
     </w:p>
     <w:p>
@@ -764,7 +774,7 @@
       <w:pPr>
         <w:numPr>
           <w:ilvl w:val="0"/>
-          <w:numId w:val="6"/>
+          <w:numId w:val="4"/>
         </w:numPr>
         <w:pBdr>
           <w:top w:val="nil"/>
@@ -782,14 +792,20 @@
         <w:rPr>
           <w:rFonts w:ascii="Trebuchet MS" w:eastAsia="Trebuchet MS" w:hAnsi="Trebuchet MS" w:cs="Trebuchet MS"/>
         </w:rPr>
-        <w:t>Architected, coded and maintained the Serenity Loan Engine Validator, increasing loan schedule throughput by up to 1500%</w:t>
+        <w:t>Designed</w:t>
+      </w:r>
+      <w:r>
+        <w:rPr>
+          <w:rFonts w:ascii="Trebuchet MS" w:eastAsia="Trebuchet MS" w:hAnsi="Trebuchet MS" w:cs="Trebuchet MS"/>
+        </w:rPr>
+        <w:t>, coded and maintained the Serenity Loan Engine Validator, increasing loan schedule throughput by up to 1500%</w:t>
       </w:r>
     </w:p>
     <w:p>
       <w:pPr>
         <w:numPr>
           <w:ilvl w:val="0"/>
-          <w:numId w:val="6"/>
+          <w:numId w:val="4"/>
         </w:numPr>
         <w:pBdr>
           <w:top w:val="nil"/>
@@ -807,26 +823,14 @@
         <w:rPr>
           <w:rFonts w:ascii="Trebuchet MS" w:eastAsia="Trebuchet MS" w:hAnsi="Trebuchet MS" w:cs="Trebuchet MS"/>
         </w:rPr>
-        <w:t xml:space="preserve">Collaborated with senior developers on an architectural redesign of loan queues, </w:t>
-      </w:r>
-      <w:r>
-        <w:rPr>
-          <w:rFonts w:ascii="Trebuchet MS" w:eastAsia="Trebuchet MS" w:hAnsi="Trebuchet MS" w:cs="Trebuchet MS"/>
-        </w:rPr>
-        <w:t>decreasing</w:t>
-      </w:r>
-      <w:r>
-        <w:rPr>
-          <w:rFonts w:ascii="Trebuchet MS" w:eastAsia="Trebuchet MS" w:hAnsi="Trebuchet MS" w:cs="Trebuchet MS"/>
-        </w:rPr>
-        <w:t xml:space="preserve"> turnaround for overnight tasks</w:t>
+        <w:t>Collaborated with senior developers on an architectural redesign of loan queues, decreasing turnaround for overnight tasks</w:t>
       </w:r>
     </w:p>
     <w:p>
       <w:pPr>
         <w:numPr>
           <w:ilvl w:val="0"/>
-          <w:numId w:val="6"/>
+          <w:numId w:val="4"/>
         </w:numPr>
         <w:pBdr>
           <w:top w:val="nil"/>
@@ -844,15 +848,26 @@
         <w:rPr>
           <w:rFonts w:ascii="Trebuchet MS" w:eastAsia="Trebuchet MS" w:hAnsi="Trebuchet MS" w:cs="Trebuchet MS"/>
         </w:rPr>
-        <w:t>Recognized by manager for tackling new technologies and assigned ambassadorship over the Dataview 360 web service endpoint synchronization software</w:t>
-      </w:r>
-    </w:p>
-    <w:p>
-      <w:pPr>
-        <w:numPr>
-          <w:ilvl w:val="0"/>
-          <w:numId w:val="6"/>
-        </w:numPr>
+        <w:lastRenderedPageBreak/>
+        <w:t xml:space="preserve">Recognized by manager for tackling new technologies and assigned ambassadorship over the </w:t>
+      </w:r>
+      <w:proofErr w:type="spellStart"/>
+      <w:r>
+        <w:rPr>
+          <w:rFonts w:ascii="Trebuchet MS" w:eastAsia="Trebuchet MS" w:hAnsi="Trebuchet MS" w:cs="Trebuchet MS"/>
+        </w:rPr>
+        <w:t>Dataview</w:t>
+      </w:r>
+      <w:proofErr w:type="spellEnd"/>
+      <w:r>
+        <w:rPr>
+          <w:rFonts w:ascii="Trebuchet MS" w:eastAsia="Trebuchet MS" w:hAnsi="Trebuchet MS" w:cs="Trebuchet MS"/>
+        </w:rPr>
+        <w:t xml:space="preserve"> 360 web service endpoint synchronization software</w:t>
+      </w:r>
+    </w:p>
+    <w:p>
+      <w:pPr>
         <w:pBdr>
           <w:top w:val="nil"/>
           <w:left w:val="nil"/>
@@ -864,6 +879,21 @@
           <w:rFonts w:ascii="Trebuchet MS" w:eastAsia="Trebuchet MS" w:hAnsi="Trebuchet MS" w:cs="Trebuchet MS"/>
           <w:i/>
         </w:rPr>
+      </w:pPr>
+    </w:p>
+    <w:p>
+      <w:pPr>
+        <w:pBdr>
+          <w:top w:val="nil"/>
+          <w:left w:val="nil"/>
+          <w:bottom w:val="nil"/>
+          <w:right w:val="nil"/>
+          <w:between w:val="nil"/>
+        </w:pBdr>
+        <w:rPr>
+          <w:rFonts w:ascii="Trebuchet MS" w:eastAsia="Trebuchet MS" w:hAnsi="Trebuchet MS" w:cs="Trebuchet MS"/>
+          <w:i/>
+        </w:rPr>
         <w:sectPr>
           <w:type w:val="continuous"/>
           <w:pgSz w:w="12240" w:h="15840"/>
@@ -871,18 +901,10 @@
           <w:cols w:space="720"/>
         </w:sectPr>
       </w:pPr>
-      <w:r>
-        <w:rPr>
-          <w:rFonts w:ascii="Trebuchet MS" w:eastAsia="Trebuchet MS" w:hAnsi="Trebuchet MS" w:cs="Trebuchet MS"/>
-          <w:i/>
-        </w:rPr>
-        <w:t>WPF, C#, WCF, &amp; Entity Framework</w:t>
-      </w:r>
     </w:p>
     <w:p>
       <w:pPr>
         <w:spacing w:after="80"/>
-        <w:ind w:left="360"/>
         <w:rPr>
           <w:rFonts w:ascii="Trebuchet MS" w:eastAsia="Trebuchet MS" w:hAnsi="Trebuchet MS" w:cs="Trebuchet MS"/>
           <w:b/>
@@ -933,7 +955,7 @@
       <w:pPr>
         <w:numPr>
           <w:ilvl w:val="0"/>
-          <w:numId w:val="5"/>
+          <w:numId w:val="3"/>
         </w:numPr>
         <w:pBdr>
           <w:top w:val="nil"/>
@@ -953,14 +975,14 @@
           <w:rFonts w:ascii="Trebuchet MS" w:eastAsia="Trebuchet MS" w:hAnsi="Trebuchet MS" w:cs="Trebuchet MS"/>
           <w:color w:val="000000"/>
         </w:rPr>
-        <w:t>Developed in-house desktop tools for Accounting by reverse-engineering Access databases, which reconciled open items and payment data using Infragistics API</w:t>
+        <w:t>Developed in-house desktop tools for Accounting which reconciled open items and payment data using Infragistics API and by reverse-engineering Access databases</w:t>
       </w:r>
     </w:p>
     <w:p>
       <w:pPr>
         <w:numPr>
           <w:ilvl w:val="0"/>
-          <w:numId w:val="5"/>
+          <w:numId w:val="3"/>
         </w:numPr>
         <w:pBdr>
           <w:top w:val="nil"/>
@@ -980,20 +1002,46 @@
           <w:rFonts w:ascii="Trebuchet MS" w:eastAsia="Trebuchet MS" w:hAnsi="Trebuchet MS" w:cs="Trebuchet MS"/>
           <w:color w:val="000000"/>
         </w:rPr>
-        <w:t xml:space="preserve">Designed and implemented an archive manager application for the IT Department from scratch using the .NET Framework and WPF/C# MVVM </w:t>
-      </w:r>
-      <w:r>
-        <w:rPr>
-          <w:rFonts w:ascii="Trebuchet MS" w:eastAsia="Trebuchet MS" w:hAnsi="Trebuchet MS" w:cs="Trebuchet MS"/>
-        </w:rPr>
-        <w:t>controls</w:t>
+        <w:t>Designed and implemented an archive manager application for the IT Department from scratch using the .NET Framework, C</w:t>
+      </w:r>
+      <w:r>
+        <w:rPr>
+          <w:rFonts w:ascii="Trebuchet MS" w:eastAsia="Trebuchet MS" w:hAnsi="Trebuchet MS" w:cs="Trebuchet MS"/>
+        </w:rPr>
+        <w:t>#</w:t>
+      </w:r>
+      <w:r>
+        <w:rPr>
+          <w:rFonts w:ascii="Trebuchet MS" w:eastAsia="Trebuchet MS" w:hAnsi="Trebuchet MS" w:cs="Trebuchet MS"/>
+          <w:color w:val="000000"/>
+        </w:rPr>
+        <w:t xml:space="preserve"> and </w:t>
+      </w:r>
+      <w:r>
+        <w:rPr>
+          <w:rFonts w:ascii="Trebuchet MS" w:eastAsia="Trebuchet MS" w:hAnsi="Trebuchet MS" w:cs="Trebuchet MS"/>
+        </w:rPr>
+        <w:t>custom WPF</w:t>
+      </w:r>
+      <w:r>
+        <w:rPr>
+          <w:rFonts w:ascii="Trebuchet MS" w:eastAsia="Trebuchet MS" w:hAnsi="Trebuchet MS" w:cs="Trebuchet MS"/>
+          <w:color w:val="000000"/>
+        </w:rPr>
+        <w:t xml:space="preserve"> </w:t>
+      </w:r>
+      <w:r>
+        <w:rPr>
+          <w:rFonts w:ascii="Trebuchet MS" w:eastAsia="Trebuchet MS" w:hAnsi="Trebuchet MS" w:cs="Trebuchet MS"/>
+        </w:rPr>
+        <w:t>controls, freeing up crucial memory for the HOYA Universal Translator</w:t>
       </w:r>
     </w:p>
     <w:p>
       <w:pPr>
         <w:numPr>
           <w:ilvl w:val="0"/>
-          <w:numId w:val="5"/>
+          <w:numId w:val="3"/>
         </w:numPr>
         <w:pBdr>
           <w:top w:val="nil"/>
@@ -1012,227 +1060,16 @@
           <w:rFonts w:ascii="Trebuchet MS" w:eastAsia="Trebuchet MS" w:hAnsi="Trebuchet MS" w:cs="Trebuchet MS"/>
           <w:color w:val="000000"/>
         </w:rPr>
-        <w:t xml:space="preserve">Published in-production services to the Hoya Universal Translator system responsible for parsing </w:t>
-      </w:r>
-      <w:r>
-        <w:rPr>
-          <w:rFonts w:ascii="Trebuchet MS" w:eastAsia="Trebuchet MS" w:hAnsi="Trebuchet MS" w:cs="Trebuchet MS"/>
-        </w:rPr>
-        <w:t>lens order files</w:t>
-      </w:r>
-      <w:r>
-        <w:rPr>
-          <w:rFonts w:ascii="Trebuchet MS" w:eastAsia="Trebuchet MS" w:hAnsi="Trebuchet MS" w:cs="Trebuchet MS"/>
-          <w:color w:val="000000"/>
-        </w:rPr>
-        <w:t xml:space="preserve"> to Hoya databases by creating a custom extraction library via Regular Expressions</w:t>
-      </w:r>
-    </w:p>
-    <w:p>
-      <w:pPr>
-        <w:numPr>
-          <w:ilvl w:val="0"/>
-          <w:numId w:val="5"/>
-        </w:numPr>
-        <w:spacing w:after="80"/>
-        <w:ind w:left="360"/>
-        <w:rPr>
-          <w:rFonts w:ascii="Trebuchet MS" w:eastAsia="Trebuchet MS" w:hAnsi="Trebuchet MS" w:cs="Trebuchet MS"/>
-          <w:i/>
-        </w:rPr>
-      </w:pPr>
-      <w:r>
-        <w:rPr>
-          <w:rFonts w:ascii="Trebuchet MS" w:eastAsia="Trebuchet MS" w:hAnsi="Trebuchet MS" w:cs="Trebuchet MS"/>
-          <w:i/>
-        </w:rPr>
-        <w:t>WPF, Winforms, C#, .NET Framework, Entity Framework</w:t>
-      </w:r>
-    </w:p>
-    <w:p>
-      <w:pPr>
-        <w:ind w:firstLine="360"/>
-        <w:rPr>
-          <w:rFonts w:ascii="Trebuchet MS" w:eastAsia="Trebuchet MS" w:hAnsi="Trebuchet MS" w:cs="Trebuchet MS"/>
-          <w:i/>
-        </w:rPr>
-      </w:pPr>
-      <w:r>
-        <w:rPr>
-          <w:rFonts w:ascii="Trebuchet MS" w:eastAsia="Trebuchet MS" w:hAnsi="Trebuchet MS" w:cs="Trebuchet MS"/>
-          <w:b/>
-        </w:rPr>
-        <w:t>Software Contractor</w:t>
-      </w:r>
-      <w:r>
-        <w:rPr>
-          <w:rFonts w:ascii="Trebuchet MS" w:eastAsia="Trebuchet MS" w:hAnsi="Trebuchet MS" w:cs="Trebuchet MS"/>
-        </w:rPr>
-        <w:t xml:space="preserve"> – </w:t>
-      </w:r>
-      <w:r>
-        <w:rPr>
-          <w:rFonts w:ascii="Trebuchet MS" w:eastAsia="Trebuchet MS" w:hAnsi="Trebuchet MS" w:cs="Trebuchet MS"/>
-          <w:b/>
-        </w:rPr>
-        <w:t>US Airways</w:t>
-      </w:r>
-      <w:r>
-        <w:rPr>
-          <w:rFonts w:ascii="Trebuchet MS" w:eastAsia="Trebuchet MS" w:hAnsi="Trebuchet MS" w:cs="Trebuchet MS"/>
-          <w:b/>
-        </w:rPr>
-        <w:t xml:space="preserve"> </w:t>
-      </w:r>
-      <w:r>
-        <w:rPr>
-          <w:rFonts w:ascii="Trebuchet MS" w:eastAsia="Trebuchet MS" w:hAnsi="Trebuchet MS" w:cs="Trebuchet MS"/>
-          <w:b/>
-        </w:rPr>
-        <w:tab/>
-      </w:r>
-      <w:r>
-        <w:rPr>
-          <w:rFonts w:ascii="Trebuchet MS" w:eastAsia="Trebuchet MS" w:hAnsi="Trebuchet MS" w:cs="Trebuchet MS"/>
-          <w:b/>
-        </w:rPr>
-        <w:tab/>
-      </w:r>
-      <w:r>
-        <w:rPr>
-          <w:rFonts w:ascii="Trebuchet MS" w:eastAsia="Trebuchet MS" w:hAnsi="Trebuchet MS" w:cs="Trebuchet MS"/>
-          <w:b/>
-        </w:rPr>
-        <w:tab/>
-      </w:r>
-      <w:r>
-        <w:rPr>
-          <w:rFonts w:ascii="Trebuchet MS" w:eastAsia="Trebuchet MS" w:hAnsi="Trebuchet MS" w:cs="Trebuchet MS"/>
-          <w:b/>
-        </w:rPr>
-        <w:tab/>
-      </w:r>
-      <w:r>
-        <w:rPr>
-          <w:rFonts w:ascii="Trebuchet MS" w:eastAsia="Trebuchet MS" w:hAnsi="Trebuchet MS" w:cs="Trebuchet MS"/>
-          <w:i/>
-        </w:rPr>
-        <w:t>April 2014 to August 2014</w:t>
-      </w:r>
-    </w:p>
-    <w:p>
-      <w:pPr>
-        <w:numPr>
-          <w:ilvl w:val="0"/>
-          <w:numId w:val="2"/>
-        </w:numPr>
-        <w:ind w:left="360"/>
-        <w:rPr>
-          <w:rFonts w:ascii="Trebuchet MS" w:eastAsia="Trebuchet MS" w:hAnsi="Trebuchet MS" w:cs="Trebuchet MS"/>
-        </w:rPr>
-        <w:sectPr>
-          <w:type w:val="continuous"/>
-          <w:pgSz w:w="12240" w:h="15840"/>
-          <w:pgMar w:top="907" w:right="907" w:bottom="907" w:left="907" w:header="720" w:footer="720" w:gutter="0"/>
-          <w:cols w:space="720"/>
-        </w:sectPr>
-      </w:pPr>
-      <w:r>
-        <w:rPr>
-          <w:rFonts w:ascii="Trebuchet MS" w:eastAsia="Trebuchet MS" w:hAnsi="Trebuchet MS" w:cs="Trebuchet MS"/>
-        </w:rPr>
-        <w:t>Collaborated with USAirways on application design and translated sets of employee status codes for their Human Resources department using C#</w:t>
-      </w:r>
-    </w:p>
-    <w:p>
-      <w:pPr>
-        <w:spacing w:after="80"/>
-        <w:ind w:left="360"/>
-        <w:rPr>
-          <w:rFonts w:ascii="Trebuchet MS" w:eastAsia="Trebuchet MS" w:hAnsi="Trebuchet MS" w:cs="Trebuchet MS"/>
-          <w:i/>
-        </w:rPr>
-        <w:sectPr>
-          <w:type w:val="continuous"/>
-          <w:pgSz w:w="12240" w:h="15840"/>
-          <w:pgMar w:top="907" w:right="907" w:bottom="907" w:left="907" w:header="720" w:footer="720" w:gutter="0"/>
-          <w:cols w:num="2" w:space="720" w:equalWidth="0">
-            <w:col w:w="4853" w:space="720"/>
-            <w:col w:w="4853" w:space="0"/>
-          </w:cols>
-        </w:sectPr>
-      </w:pPr>
-      <w:r>
-        <w:rPr>
-          <w:rFonts w:ascii="Trebuchet MS" w:eastAsia="Trebuchet MS" w:hAnsi="Trebuchet MS" w:cs="Trebuchet MS"/>
-          <w:b/>
-        </w:rPr>
-        <w:t xml:space="preserve">Software Contractor - New York Air Brake </w:t>
-      </w:r>
-      <w:r>
-        <w:rPr>
-          <w:rFonts w:ascii="Trebuchet MS" w:eastAsia="Trebuchet MS" w:hAnsi="Trebuchet MS" w:cs="Trebuchet MS"/>
-          <w:i/>
-        </w:rPr>
-        <w:t>October 2012 to October 2013</w:t>
-      </w:r>
-    </w:p>
-    <w:p>
-      <w:pPr>
-        <w:numPr>
-          <w:ilvl w:val="0"/>
-          <w:numId w:val="1"/>
-        </w:numPr>
-        <w:ind w:left="360"/>
-        <w:rPr>
-          <w:rFonts w:ascii="Trebuchet MS" w:eastAsia="Trebuchet MS" w:hAnsi="Trebuchet MS" w:cs="Trebuchet MS"/>
-        </w:rPr>
-      </w:pPr>
-      <w:r>
-        <w:rPr>
-          <w:rFonts w:ascii="Trebuchet MS" w:eastAsia="Trebuchet MS" w:hAnsi="Trebuchet MS" w:cs="Trebuchet MS"/>
-        </w:rPr>
-        <w:t>Coded a Perl based state machine as a single source of truth for intra-server communications, allowing testing of multiple servers</w:t>
-      </w:r>
-    </w:p>
-    <w:p>
-      <w:pPr>
-        <w:numPr>
-          <w:ilvl w:val="0"/>
-          <w:numId w:val="1"/>
-        </w:numPr>
-        <w:ind w:left="360"/>
-        <w:rPr>
-          <w:rFonts w:ascii="Trebuchet MS" w:eastAsia="Trebuchet MS" w:hAnsi="Trebuchet MS" w:cs="Trebuchet MS"/>
-        </w:rPr>
-      </w:pPr>
-      <w:r>
-        <w:rPr>
-          <w:rFonts w:ascii="Trebuchet MS" w:eastAsia="Trebuchet MS" w:hAnsi="Trebuchet MS" w:cs="Trebuchet MS"/>
-        </w:rPr>
-        <w:t>Generated multiple virtual machine configurations for staff using Jenkins, assisting developers in their deployments of the Train Dynamics System software</w:t>
+        <w:t>Published in-production services to the Hoya Universal Translator system responsible for parsing lens order files to store in databa</w:t>
       </w:r>
       <w:bookmarkStart w:id="5" w:name="_GoBack"/>
       <w:bookmarkEnd w:id="5"/>
-    </w:p>
-    <w:p>
-      <w:pPr>
-        <w:numPr>
-          <w:ilvl w:val="0"/>
-          <w:numId w:val="1"/>
-        </w:numPr>
-        <w:ind w:left="360"/>
-        <w:rPr>
-          <w:rFonts w:ascii="Trebuchet MS" w:eastAsia="Trebuchet MS" w:hAnsi="Trebuchet MS" w:cs="Trebuchet MS"/>
-          <w:i/>
-        </w:rPr>
-      </w:pPr>
-      <w:r>
-        <w:rPr>
-          <w:rFonts w:ascii="Trebuchet MS" w:eastAsia="Trebuchet MS" w:hAnsi="Trebuchet MS" w:cs="Trebuchet MS"/>
-          <w:i/>
-        </w:rPr>
-        <w:t>Perl, C++, CentOS Linux</w:t>
+      <w:r>
+        <w:rPr>
+          <w:rFonts w:ascii="Trebuchet MS" w:eastAsia="Trebuchet MS" w:hAnsi="Trebuchet MS" w:cs="Trebuchet MS"/>
+          <w:color w:val="000000"/>
+        </w:rPr>
+        <w:t>ses by creating a custom extraction library via Regular Expressions</w:t>
       </w:r>
     </w:p>
     <w:sectPr>
@@ -1323,43 +1160,43 @@
 <file path=word/numbering.xml><?xml version="1.0" encoding="utf-8"?>
 <w:numbering xmlns:wpc="http://schemas.microsoft.com/office/word/2010/wordprocessingCanvas" xmlns:cx="http://schemas.microsoft.com/office/drawing/2014/chartex" xmlns:cx1="http://schemas.microsoft.com/office/drawing/2015/9/8/chartex" xmlns:cx2="http://schemas.microsoft.com/office/drawing/2015/10/21/chartex" xmlns:cx3="http://schemas.microsoft.com/office/drawing/2016/5/9/chartex" xmlns:cx4="http://schemas.microsoft.com/office/drawing/2016/5/10/chartex" xmlns:cx5="http://schemas.microsoft.com/office/drawing/2016/5/11/chartex" xmlns:cx6="http://schemas.microsoft.com/office/drawing/2016/5/12/chartex" xmlns:cx7="http://schemas.microsoft.com/office/drawing/2016/5/13/chartex" xmlns:cx8="http://schemas.microsoft.com/office/drawing/2016/5/14/chartex" xmlns:mc="http://schemas.openxmlformats.org/markup-compatibility/2006" xmlns:aink="http://schemas.microsoft.com/office/drawing/2016/ink" xmlns:am3d="http://schemas.microsoft.com/office/drawing/2017/model3d" xmlns:o="urn:schemas-microsoft-com:office:office" xmlns:r="http://schemas.openxmlformats.org/officeDocument/2006/relationships" xmlns:m="http://schemas.openxmlformats.org/officeDocument/2006/math" xmlns:v="urn:schemas-microsoft-com:vml" xmlns:wp14="http://schemas.microsoft.com/office/word/2010/wordprocessingDrawing" xmlns:wp="http://schemas.openxmlformats.org/drawingml/2006/wordprocessingDrawing" xmlns:w10="urn:schemas-microsoft-com:office:word" xmlns:w="http://schemas.openxmlformats.org/wordprocessingml/2006/main" xmlns:w14="http://schemas.microsoft.com/office/word/2010/wordml" xmlns:w15="http://schemas.microsoft.com/office/word/2012/wordml" xmlns:w16cid="http://schemas.microsoft.com/office/word/2016/wordml/cid" xmlns:w16se="http://schemas.microsoft.com/office/word/2015/wordml/symex" xmlns:wpg="http://schemas.microsoft.com/office/word/2010/wordprocessingGroup" xmlns:wpi="http://schemas.microsoft.com/office/word/2010/wordprocessingInk" xmlns:wne="http://schemas.microsoft.com/office/word/2006/wordml" xmlns:wps="http://schemas.microsoft.com/office/word/2010/wordprocessingShape" mc:Ignorable="w14 w15 w16se w16cid wp14">
   <w:abstractNum w:abstractNumId="0" w15:restartNumberingAfterBreak="0">
-    <w:nsid w:val="1E54395D"/>
+    <w:nsid w:val="115D3EB4"/>
     <w:multiLevelType w:val="multilevel"/>
-    <w:tmpl w:val="DF1820D2"/>
+    <w:tmpl w:val="9BD8433A"/>
     <w:lvl w:ilvl="0">
       <w:start w:val="1"/>
       <w:numFmt w:val="bullet"/>
       <w:lvlText w:val="●"/>
       <w:lvlJc w:val="left"/>
       <w:pPr>
-        <w:ind w:left="720" w:hanging="360"/>
-      </w:pPr>
-      <w:rPr>
-        <w:u w:val="none"/>
+        <w:ind w:left="360" w:hanging="360"/>
+      </w:pPr>
+      <w:rPr>
+        <w:rFonts w:ascii="Noto Sans Symbols" w:eastAsia="Noto Sans Symbols" w:hAnsi="Noto Sans Symbols" w:cs="Noto Sans Symbols"/>
       </w:rPr>
     </w:lvl>
     <w:lvl w:ilvl="1">
       <w:start w:val="1"/>
       <w:numFmt w:val="bullet"/>
-      <w:lvlText w:val="○"/>
-      <w:lvlJc w:val="left"/>
-      <w:pPr>
-        <w:ind w:left="1440" w:hanging="360"/>
-      </w:pPr>
-      <w:rPr>
-        <w:u w:val="none"/>
+      <w:lvlText w:val="o"/>
+      <w:lvlJc w:val="left"/>
+      <w:pPr>
+        <w:ind w:left="1080" w:hanging="360"/>
+      </w:pPr>
+      <w:rPr>
+        <w:rFonts w:ascii="Courier New" w:eastAsia="Courier New" w:hAnsi="Courier New" w:cs="Courier New"/>
       </w:rPr>
     </w:lvl>
     <w:lvl w:ilvl="2">
       <w:start w:val="1"/>
       <w:numFmt w:val="bullet"/>
-      <w:lvlText w:val="■"/>
-      <w:lvlJc w:val="left"/>
-      <w:pPr>
-        <w:ind w:left="2160" w:hanging="360"/>
-      </w:pPr>
-      <w:rPr>
-        <w:u w:val="none"/>
+      <w:lvlText w:val="▪"/>
+      <w:lvlJc w:val="left"/>
+      <w:pPr>
+        <w:ind w:left="1800" w:hanging="360"/>
+      </w:pPr>
+      <w:rPr>
+        <w:rFonts w:ascii="Noto Sans Symbols" w:eastAsia="Noto Sans Symbols" w:hAnsi="Noto Sans Symbols" w:cs="Noto Sans Symbols"/>
       </w:rPr>
     </w:lvl>
     <w:lvl w:ilvl="3">
@@ -1368,34 +1205,34 @@
       <w:lvlText w:val="●"/>
       <w:lvlJc w:val="left"/>
       <w:pPr>
-        <w:ind w:left="2880" w:hanging="360"/>
-      </w:pPr>
-      <w:rPr>
-        <w:u w:val="none"/>
+        <w:ind w:left="2520" w:hanging="360"/>
+      </w:pPr>
+      <w:rPr>
+        <w:rFonts w:ascii="Noto Sans Symbols" w:eastAsia="Noto Sans Symbols" w:hAnsi="Noto Sans Symbols" w:cs="Noto Sans Symbols"/>
       </w:rPr>
     </w:lvl>
     <w:lvl w:ilvl="4">
       <w:start w:val="1"/>
       <w:numFmt w:val="bullet"/>
-      <w:lvlText w:val="○"/>
-      <w:lvlJc w:val="left"/>
-      <w:pPr>
-        <w:ind w:left="3600" w:hanging="360"/>
-      </w:pPr>
-      <w:rPr>
-        <w:u w:val="none"/>
+      <w:lvlText w:val="o"/>
+      <w:lvlJc w:val="left"/>
+      <w:pPr>
+        <w:ind w:left="3240" w:hanging="360"/>
+      </w:pPr>
+      <w:rPr>
+        <w:rFonts w:ascii="Courier New" w:eastAsia="Courier New" w:hAnsi="Courier New" w:cs="Courier New"/>
       </w:rPr>
     </w:lvl>
     <w:lvl w:ilvl="5">
       <w:start w:val="1"/>
       <w:numFmt w:val="bullet"/>
-      <w:lvlText w:val="■"/>
-      <w:lvlJc w:val="left"/>
-      <w:pPr>
-        <w:ind w:left="4320" w:hanging="360"/>
-      </w:pPr>
-      <w:rPr>
-        <w:u w:val="none"/>
+      <w:lvlText w:val="▪"/>
+      <w:lvlJc w:val="left"/>
+      <w:pPr>
+        <w:ind w:left="3960" w:hanging="360"/>
+      </w:pPr>
+      <w:rPr>
+        <w:rFonts w:ascii="Noto Sans Symbols" w:eastAsia="Noto Sans Symbols" w:hAnsi="Noto Sans Symbols" w:cs="Noto Sans Symbols"/>
       </w:rPr>
     </w:lvl>
     <w:lvl w:ilvl="6">
@@ -1404,75 +1241,75 @@
       <w:lvlText w:val="●"/>
       <w:lvlJc w:val="left"/>
       <w:pPr>
-        <w:ind w:left="5040" w:hanging="360"/>
-      </w:pPr>
-      <w:rPr>
-        <w:u w:val="none"/>
+        <w:ind w:left="4680" w:hanging="360"/>
+      </w:pPr>
+      <w:rPr>
+        <w:rFonts w:ascii="Noto Sans Symbols" w:eastAsia="Noto Sans Symbols" w:hAnsi="Noto Sans Symbols" w:cs="Noto Sans Symbols"/>
       </w:rPr>
     </w:lvl>
     <w:lvl w:ilvl="7">
       <w:start w:val="1"/>
       <w:numFmt w:val="bullet"/>
-      <w:lvlText w:val="○"/>
-      <w:lvlJc w:val="left"/>
-      <w:pPr>
-        <w:ind w:left="5760" w:hanging="360"/>
-      </w:pPr>
-      <w:rPr>
-        <w:u w:val="none"/>
+      <w:lvlText w:val="o"/>
+      <w:lvlJc w:val="left"/>
+      <w:pPr>
+        <w:ind w:left="5400" w:hanging="360"/>
+      </w:pPr>
+      <w:rPr>
+        <w:rFonts w:ascii="Courier New" w:eastAsia="Courier New" w:hAnsi="Courier New" w:cs="Courier New"/>
       </w:rPr>
     </w:lvl>
     <w:lvl w:ilvl="8">
       <w:start w:val="1"/>
       <w:numFmt w:val="bullet"/>
-      <w:lvlText w:val="■"/>
-      <w:lvlJc w:val="left"/>
-      <w:pPr>
-        <w:ind w:left="6480" w:hanging="360"/>
-      </w:pPr>
-      <w:rPr>
-        <w:u w:val="none"/>
+      <w:lvlText w:val="▪"/>
+      <w:lvlJc w:val="left"/>
+      <w:pPr>
+        <w:ind w:left="6120" w:hanging="360"/>
+      </w:pPr>
+      <w:rPr>
+        <w:rFonts w:ascii="Noto Sans Symbols" w:eastAsia="Noto Sans Symbols" w:hAnsi="Noto Sans Symbols" w:cs="Noto Sans Symbols"/>
       </w:rPr>
     </w:lvl>
   </w:abstractNum>
   <w:abstractNum w:abstractNumId="1" w15:restartNumberingAfterBreak="0">
-    <w:nsid w:val="3B7B216F"/>
+    <w:nsid w:val="14D67AC1"/>
     <w:multiLevelType w:val="multilevel"/>
-    <w:tmpl w:val="CFE2BD88"/>
+    <w:tmpl w:val="24CE4F42"/>
     <w:lvl w:ilvl="0">
       <w:start w:val="1"/>
       <w:numFmt w:val="bullet"/>
       <w:lvlText w:val="●"/>
       <w:lvlJc w:val="left"/>
       <w:pPr>
-        <w:ind w:left="720" w:hanging="360"/>
-      </w:pPr>
-      <w:rPr>
-        <w:u w:val="none"/>
+        <w:ind w:left="630" w:hanging="360"/>
+      </w:pPr>
+      <w:rPr>
+        <w:rFonts w:ascii="Noto Sans Symbols" w:eastAsia="Noto Sans Symbols" w:hAnsi="Noto Sans Symbols" w:cs="Noto Sans Symbols"/>
       </w:rPr>
     </w:lvl>
     <w:lvl w:ilvl="1">
       <w:start w:val="1"/>
       <w:numFmt w:val="bullet"/>
-      <w:lvlText w:val="○"/>
-      <w:lvlJc w:val="left"/>
-      <w:pPr>
-        <w:ind w:left="1440" w:hanging="360"/>
-      </w:pPr>
-      <w:rPr>
-        <w:u w:val="none"/>
+      <w:lvlText w:val="o"/>
+      <w:lvlJc w:val="left"/>
+      <w:pPr>
+        <w:ind w:left="1350" w:hanging="360"/>
+      </w:pPr>
+      <w:rPr>
+        <w:rFonts w:ascii="Courier New" w:eastAsia="Courier New" w:hAnsi="Courier New" w:cs="Courier New"/>
       </w:rPr>
     </w:lvl>
     <w:lvl w:ilvl="2">
       <w:start w:val="1"/>
       <w:numFmt w:val="bullet"/>
-      <w:lvlText w:val="■"/>
-      <w:lvlJc w:val="left"/>
-      <w:pPr>
-        <w:ind w:left="2160" w:hanging="360"/>
-      </w:pPr>
-      <w:rPr>
-        <w:u w:val="none"/>
+      <w:lvlText w:val="▪"/>
+      <w:lvlJc w:val="left"/>
+      <w:pPr>
+        <w:ind w:left="2070" w:hanging="360"/>
+      </w:pPr>
+      <w:rPr>
+        <w:rFonts w:ascii="Noto Sans Symbols" w:eastAsia="Noto Sans Symbols" w:hAnsi="Noto Sans Symbols" w:cs="Noto Sans Symbols"/>
       </w:rPr>
     </w:lvl>
     <w:lvl w:ilvl="3">
@@ -1481,34 +1318,34 @@
       <w:lvlText w:val="●"/>
       <w:lvlJc w:val="left"/>
       <w:pPr>
-        <w:ind w:left="2880" w:hanging="360"/>
-      </w:pPr>
-      <w:rPr>
-        <w:u w:val="none"/>
+        <w:ind w:left="2790" w:hanging="360"/>
+      </w:pPr>
+      <w:rPr>
+        <w:rFonts w:ascii="Noto Sans Symbols" w:eastAsia="Noto Sans Symbols" w:hAnsi="Noto Sans Symbols" w:cs="Noto Sans Symbols"/>
       </w:rPr>
     </w:lvl>
     <w:lvl w:ilvl="4">
       <w:start w:val="1"/>
       <w:numFmt w:val="bullet"/>
-      <w:lvlText w:val="○"/>
-      <w:lvlJc w:val="left"/>
-      <w:pPr>
-        <w:ind w:left="3600" w:hanging="360"/>
-      </w:pPr>
-      <w:rPr>
-        <w:u w:val="none"/>
+      <w:lvlText w:val="o"/>
+      <w:lvlJc w:val="left"/>
+      <w:pPr>
+        <w:ind w:left="3510" w:hanging="360"/>
+      </w:pPr>
+      <w:rPr>
+        <w:rFonts w:ascii="Courier New" w:eastAsia="Courier New" w:hAnsi="Courier New" w:cs="Courier New"/>
       </w:rPr>
     </w:lvl>
     <w:lvl w:ilvl="5">
       <w:start w:val="1"/>
       <w:numFmt w:val="bullet"/>
-      <w:lvlText w:val="■"/>
-      <w:lvlJc w:val="left"/>
-      <w:pPr>
-        <w:ind w:left="4320" w:hanging="360"/>
-      </w:pPr>
-      <w:rPr>
-        <w:u w:val="none"/>
+      <w:lvlText w:val="▪"/>
+      <w:lvlJc w:val="left"/>
+      <w:pPr>
+        <w:ind w:left="4230" w:hanging="360"/>
+      </w:pPr>
+      <w:rPr>
+        <w:rFonts w:ascii="Noto Sans Symbols" w:eastAsia="Noto Sans Symbols" w:hAnsi="Noto Sans Symbols" w:cs="Noto Sans Symbols"/>
       </w:rPr>
     </w:lvl>
     <w:lvl w:ilvl="6">
@@ -1517,75 +1354,75 @@
       <w:lvlText w:val="●"/>
       <w:lvlJc w:val="left"/>
       <w:pPr>
-        <w:ind w:left="5040" w:hanging="360"/>
-      </w:pPr>
-      <w:rPr>
-        <w:u w:val="none"/>
+        <w:ind w:left="4950" w:hanging="360"/>
+      </w:pPr>
+      <w:rPr>
+        <w:rFonts w:ascii="Noto Sans Symbols" w:eastAsia="Noto Sans Symbols" w:hAnsi="Noto Sans Symbols" w:cs="Noto Sans Symbols"/>
       </w:rPr>
     </w:lvl>
     <w:lvl w:ilvl="7">
       <w:start w:val="1"/>
       <w:numFmt w:val="bullet"/>
-      <w:lvlText w:val="○"/>
-      <w:lvlJc w:val="left"/>
-      <w:pPr>
-        <w:ind w:left="5760" w:hanging="360"/>
-      </w:pPr>
-      <w:rPr>
-        <w:u w:val="none"/>
+      <w:lvlText w:val="o"/>
+      <w:lvlJc w:val="left"/>
+      <w:pPr>
+        <w:ind w:left="5670" w:hanging="360"/>
+      </w:pPr>
+      <w:rPr>
+        <w:rFonts w:ascii="Courier New" w:eastAsia="Courier New" w:hAnsi="Courier New" w:cs="Courier New"/>
       </w:rPr>
     </w:lvl>
     <w:lvl w:ilvl="8">
       <w:start w:val="1"/>
       <w:numFmt w:val="bullet"/>
-      <w:lvlText w:val="■"/>
-      <w:lvlJc w:val="left"/>
-      <w:pPr>
-        <w:ind w:left="6480" w:hanging="360"/>
-      </w:pPr>
-      <w:rPr>
-        <w:u w:val="none"/>
+      <w:lvlText w:val="▪"/>
+      <w:lvlJc w:val="left"/>
+      <w:pPr>
+        <w:ind w:left="6390" w:hanging="360"/>
+      </w:pPr>
+      <w:rPr>
+        <w:rFonts w:ascii="Noto Sans Symbols" w:eastAsia="Noto Sans Symbols" w:hAnsi="Noto Sans Symbols" w:cs="Noto Sans Symbols"/>
       </w:rPr>
     </w:lvl>
   </w:abstractNum>
   <w:abstractNum w:abstractNumId="2" w15:restartNumberingAfterBreak="0">
-    <w:nsid w:val="5878364A"/>
+    <w:nsid w:val="24EA4B75"/>
     <w:multiLevelType w:val="multilevel"/>
-    <w:tmpl w:val="EEEC7018"/>
+    <w:tmpl w:val="FD42814C"/>
     <w:lvl w:ilvl="0">
       <w:start w:val="1"/>
       <w:numFmt w:val="bullet"/>
       <w:lvlText w:val="●"/>
       <w:lvlJc w:val="left"/>
       <w:pPr>
-        <w:ind w:left="630" w:hanging="360"/>
-      </w:pPr>
-      <w:rPr>
-        <w:rFonts w:ascii="Noto Sans Symbols" w:eastAsia="Noto Sans Symbols" w:hAnsi="Noto Sans Symbols" w:cs="Noto Sans Symbols"/>
+        <w:ind w:left="720" w:hanging="360"/>
+      </w:pPr>
+      <w:rPr>
+        <w:u w:val="none"/>
       </w:rPr>
     </w:lvl>
     <w:lvl w:ilvl="1">
       <w:start w:val="1"/>
       <w:numFmt w:val="bullet"/>
-      <w:lvlText w:val="o"/>
-      <w:lvlJc w:val="left"/>
-      <w:pPr>
-        <w:ind w:left="1350" w:hanging="360"/>
-      </w:pPr>
-      <w:rPr>
-        <w:rFonts w:ascii="Courier New" w:eastAsia="Courier New" w:hAnsi="Courier New" w:cs="Courier New"/>
+      <w:lvlText w:val="○"/>
+      <w:lvlJc w:val="left"/>
+      <w:pPr>
+        <w:ind w:left="1440" w:hanging="360"/>
+      </w:pPr>
+      <w:rPr>
+        <w:u w:val="none"/>
       </w:rPr>
     </w:lvl>
     <w:lvl w:ilvl="2">
       <w:start w:val="1"/>
       <w:numFmt w:val="bullet"/>
-      <w:lvlText w:val="▪"/>
-      <w:lvlJc w:val="left"/>
-      <w:pPr>
-        <w:ind w:left="2070" w:hanging="360"/>
-      </w:pPr>
-      <w:rPr>
-        <w:rFonts w:ascii="Noto Sans Symbols" w:eastAsia="Noto Sans Symbols" w:hAnsi="Noto Sans Symbols" w:cs="Noto Sans Symbols"/>
+      <w:lvlText w:val="■"/>
+      <w:lvlJc w:val="left"/>
+      <w:pPr>
+        <w:ind w:left="2160" w:hanging="360"/>
+      </w:pPr>
+      <w:rPr>
+        <w:u w:val="none"/>
       </w:rPr>
     </w:lvl>
     <w:lvl w:ilvl="3">
@@ -1594,34 +1431,34 @@
       <w:lvlText w:val="●"/>
       <w:lvlJc w:val="left"/>
       <w:pPr>
-        <w:ind w:left="2790" w:hanging="360"/>
-      </w:pPr>
-      <w:rPr>
-        <w:rFonts w:ascii="Noto Sans Symbols" w:eastAsia="Noto Sans Symbols" w:hAnsi="Noto Sans Symbols" w:cs="Noto Sans Symbols"/>
+        <w:ind w:left="2880" w:hanging="360"/>
+      </w:pPr>
+      <w:rPr>
+        <w:u w:val="none"/>
       </w:rPr>
     </w:lvl>
     <w:lvl w:ilvl="4">
       <w:start w:val="1"/>
       <w:numFmt w:val="bullet"/>
-      <w:lvlText w:val="o"/>
-      <w:lvlJc w:val="left"/>
-      <w:pPr>
-        <w:ind w:left="3510" w:hanging="360"/>
-      </w:pPr>
-      <w:rPr>
-        <w:rFonts w:ascii="Courier New" w:eastAsia="Courier New" w:hAnsi="Courier New" w:cs="Courier New"/>
+      <w:lvlText w:val="○"/>
+      <w:lvlJc w:val="left"/>
+      <w:pPr>
+        <w:ind w:left="3600" w:hanging="360"/>
+      </w:pPr>
+      <w:rPr>
+        <w:u w:val="none"/>
       </w:rPr>
     </w:lvl>
     <w:lvl w:ilvl="5">
       <w:start w:val="1"/>
       <w:numFmt w:val="bullet"/>
-      <w:lvlText w:val="▪"/>
-      <w:lvlJc w:val="left"/>
-      <w:pPr>
-        <w:ind w:left="4230" w:hanging="360"/>
-      </w:pPr>
-      <w:rPr>
-        <w:rFonts w:ascii="Noto Sans Symbols" w:eastAsia="Noto Sans Symbols" w:hAnsi="Noto Sans Symbols" w:cs="Noto Sans Symbols"/>
+      <w:lvlText w:val="■"/>
+      <w:lvlJc w:val="left"/>
+      <w:pPr>
+        <w:ind w:left="4320" w:hanging="360"/>
+      </w:pPr>
+      <w:rPr>
+        <w:u w:val="none"/>
       </w:rPr>
     </w:lvl>
     <w:lvl w:ilvl="6">
@@ -1630,267 +1467,154 @@
       <w:lvlText w:val="●"/>
       <w:lvlJc w:val="left"/>
       <w:pPr>
-        <w:ind w:left="4950" w:hanging="360"/>
-      </w:pPr>
-      <w:rPr>
-        <w:rFonts w:ascii="Noto Sans Symbols" w:eastAsia="Noto Sans Symbols" w:hAnsi="Noto Sans Symbols" w:cs="Noto Sans Symbols"/>
+        <w:ind w:left="5040" w:hanging="360"/>
+      </w:pPr>
+      <w:rPr>
+        <w:u w:val="none"/>
       </w:rPr>
     </w:lvl>
     <w:lvl w:ilvl="7">
       <w:start w:val="1"/>
       <w:numFmt w:val="bullet"/>
-      <w:lvlText w:val="o"/>
-      <w:lvlJc w:val="left"/>
-      <w:pPr>
-        <w:ind w:left="5670" w:hanging="360"/>
-      </w:pPr>
-      <w:rPr>
-        <w:rFonts w:ascii="Courier New" w:eastAsia="Courier New" w:hAnsi="Courier New" w:cs="Courier New"/>
+      <w:lvlText w:val="○"/>
+      <w:lvlJc w:val="left"/>
+      <w:pPr>
+        <w:ind w:left="5760" w:hanging="360"/>
+      </w:pPr>
+      <w:rPr>
+        <w:u w:val="none"/>
       </w:rPr>
     </w:lvl>
     <w:lvl w:ilvl="8">
       <w:start w:val="1"/>
       <w:numFmt w:val="bullet"/>
-      <w:lvlText w:val="▪"/>
-      <w:lvlJc w:val="left"/>
-      <w:pPr>
-        <w:ind w:left="6390" w:hanging="360"/>
-      </w:pPr>
-      <w:rPr>
-        <w:rFonts w:ascii="Noto Sans Symbols" w:eastAsia="Noto Sans Symbols" w:hAnsi="Noto Sans Symbols" w:cs="Noto Sans Symbols"/>
+      <w:lvlText w:val="■"/>
+      <w:lvlJc w:val="left"/>
+      <w:pPr>
+        <w:ind w:left="6480" w:hanging="360"/>
+      </w:pPr>
+      <w:rPr>
+        <w:u w:val="none"/>
       </w:rPr>
     </w:lvl>
   </w:abstractNum>
   <w:abstractNum w:abstractNumId="3" w15:restartNumberingAfterBreak="0">
-    <w:nsid w:val="5ADE3FB8"/>
-    <w:multiLevelType w:val="multilevel"/>
-    <w:tmpl w:val="70224D0E"/>
-    <w:lvl w:ilvl="0">
-      <w:start w:val="1"/>
-      <w:numFmt w:val="bullet"/>
-      <w:lvlText w:val="●"/>
-      <w:lvlJc w:val="left"/>
-      <w:pPr>
-        <w:ind w:left="360" w:hanging="360"/>
-      </w:pPr>
-      <w:rPr>
-        <w:rFonts w:ascii="Noto Sans Symbols" w:eastAsia="Noto Sans Symbols" w:hAnsi="Noto Sans Symbols" w:cs="Noto Sans Symbols"/>
-      </w:rPr>
-    </w:lvl>
-    <w:lvl w:ilvl="1">
+    <w:nsid w:val="45545D96"/>
+    <w:multiLevelType w:val="hybridMultilevel"/>
+    <w:tmpl w:val="DB2E0A60"/>
+    <w:lvl w:ilvl="0" w:tplc="9A0C28E8">
+      <w:numFmt w:val="bullet"/>
+      <w:lvlText w:val=""/>
+      <w:lvlJc w:val="left"/>
+      <w:pPr>
+        <w:ind w:left="720" w:hanging="360"/>
+      </w:pPr>
+      <w:rPr>
+        <w:rFonts w:ascii="Symbol" w:eastAsia="Trebuchet MS" w:hAnsi="Symbol" w:cs="Trebuchet MS" w:hint="default"/>
+        <w:sz w:val="22"/>
+      </w:rPr>
+    </w:lvl>
+    <w:lvl w:ilvl="1" w:tplc="04090003" w:tentative="1">
       <w:start w:val="1"/>
       <w:numFmt w:val="bullet"/>
       <w:lvlText w:val="o"/>
       <w:lvlJc w:val="left"/>
       <w:pPr>
-        <w:ind w:left="1080" w:hanging="360"/>
-      </w:pPr>
-      <w:rPr>
-        <w:rFonts w:ascii="Courier New" w:eastAsia="Courier New" w:hAnsi="Courier New" w:cs="Courier New"/>
-      </w:rPr>
-    </w:lvl>
-    <w:lvl w:ilvl="2">
-      <w:start w:val="1"/>
-      <w:numFmt w:val="bullet"/>
-      <w:lvlText w:val="▪"/>
-      <w:lvlJc w:val="left"/>
-      <w:pPr>
-        <w:ind w:left="1800" w:hanging="360"/>
-      </w:pPr>
-      <w:rPr>
-        <w:rFonts w:ascii="Noto Sans Symbols" w:eastAsia="Noto Sans Symbols" w:hAnsi="Noto Sans Symbols" w:cs="Noto Sans Symbols"/>
-      </w:rPr>
-    </w:lvl>
-    <w:lvl w:ilvl="3">
-      <w:start w:val="1"/>
-      <w:numFmt w:val="bullet"/>
-      <w:lvlText w:val="●"/>
-      <w:lvlJc w:val="left"/>
-      <w:pPr>
-        <w:ind w:left="2520" w:hanging="360"/>
-      </w:pPr>
-      <w:rPr>
-        <w:rFonts w:ascii="Noto Sans Symbols" w:eastAsia="Noto Sans Symbols" w:hAnsi="Noto Sans Symbols" w:cs="Noto Sans Symbols"/>
-      </w:rPr>
-    </w:lvl>
-    <w:lvl w:ilvl="4">
+        <w:ind w:left="1440" w:hanging="360"/>
+      </w:pPr>
+      <w:rPr>
+        <w:rFonts w:ascii="Courier New" w:hAnsi="Courier New" w:cs="Courier New" w:hint="default"/>
+      </w:rPr>
+    </w:lvl>
+    <w:lvl w:ilvl="2" w:tplc="04090005" w:tentative="1">
+      <w:start w:val="1"/>
+      <w:numFmt w:val="bullet"/>
+      <w:lvlText w:val=""/>
+      <w:lvlJc w:val="left"/>
+      <w:pPr>
+        <w:ind w:left="2160" w:hanging="360"/>
+      </w:pPr>
+      <w:rPr>
+        <w:rFonts w:ascii="Wingdings" w:hAnsi="Wingdings" w:hint="default"/>
+      </w:rPr>
+    </w:lvl>
+    <w:lvl w:ilvl="3" w:tplc="04090001" w:tentative="1">
+      <w:start w:val="1"/>
+      <w:numFmt w:val="bullet"/>
+      <w:lvlText w:val=""/>
+      <w:lvlJc w:val="left"/>
+      <w:pPr>
+        <w:ind w:left="2880" w:hanging="360"/>
+      </w:pPr>
+      <w:rPr>
+        <w:rFonts w:ascii="Symbol" w:hAnsi="Symbol" w:hint="default"/>
+      </w:rPr>
+    </w:lvl>
+    <w:lvl w:ilvl="4" w:tplc="04090003" w:tentative="1">
       <w:start w:val="1"/>
       <w:numFmt w:val="bullet"/>
       <w:lvlText w:val="o"/>
       <w:lvlJc w:val="left"/>
       <w:pPr>
-        <w:ind w:left="3240" w:hanging="360"/>
-      </w:pPr>
-      <w:rPr>
-        <w:rFonts w:ascii="Courier New" w:eastAsia="Courier New" w:hAnsi="Courier New" w:cs="Courier New"/>
-      </w:rPr>
-    </w:lvl>
-    <w:lvl w:ilvl="5">
-      <w:start w:val="1"/>
-      <w:numFmt w:val="bullet"/>
-      <w:lvlText w:val="▪"/>
-      <w:lvlJc w:val="left"/>
-      <w:pPr>
-        <w:ind w:left="3960" w:hanging="360"/>
-      </w:pPr>
-      <w:rPr>
-        <w:rFonts w:ascii="Noto Sans Symbols" w:eastAsia="Noto Sans Symbols" w:hAnsi="Noto Sans Symbols" w:cs="Noto Sans Symbols"/>
-      </w:rPr>
-    </w:lvl>
-    <w:lvl w:ilvl="6">
-      <w:start w:val="1"/>
-      <w:numFmt w:val="bullet"/>
-      <w:lvlText w:val="●"/>
-      <w:lvlJc w:val="left"/>
-      <w:pPr>
-        <w:ind w:left="4680" w:hanging="360"/>
-      </w:pPr>
-      <w:rPr>
-        <w:rFonts w:ascii="Noto Sans Symbols" w:eastAsia="Noto Sans Symbols" w:hAnsi="Noto Sans Symbols" w:cs="Noto Sans Symbols"/>
-      </w:rPr>
-    </w:lvl>
-    <w:lvl w:ilvl="7">
+        <w:ind w:left="3600" w:hanging="360"/>
+      </w:pPr>
+      <w:rPr>
+        <w:rFonts w:ascii="Courier New" w:hAnsi="Courier New" w:cs="Courier New" w:hint="default"/>
+      </w:rPr>
+    </w:lvl>
+    <w:lvl w:ilvl="5" w:tplc="04090005" w:tentative="1">
+      <w:start w:val="1"/>
+      <w:numFmt w:val="bullet"/>
+      <w:lvlText w:val=""/>
+      <w:lvlJc w:val="left"/>
+      <w:pPr>
+        <w:ind w:left="4320" w:hanging="360"/>
+      </w:pPr>
+      <w:rPr>
+        <w:rFonts w:ascii="Wingdings" w:hAnsi="Wingdings" w:hint="default"/>
+      </w:rPr>
+    </w:lvl>
+    <w:lvl w:ilvl="6" w:tplc="04090001" w:tentative="1">
+      <w:start w:val="1"/>
+      <w:numFmt w:val="bullet"/>
+      <w:lvlText w:val=""/>
+      <w:lvlJc w:val="left"/>
+      <w:pPr>
+        <w:ind w:left="5040" w:hanging="360"/>
+      </w:pPr>
+      <w:rPr>
+        <w:rFonts w:ascii="Symbol" w:hAnsi="Symbol" w:hint="default"/>
+      </w:rPr>
+    </w:lvl>
+    <w:lvl w:ilvl="7" w:tplc="04090003" w:tentative="1">
       <w:start w:val="1"/>
       <w:numFmt w:val="bullet"/>
       <w:lvlText w:val="o"/>
       <w:lvlJc w:val="left"/>
       <w:pPr>
-        <w:ind w:left="5400" w:hanging="360"/>
-      </w:pPr>
-      <w:rPr>
-        <w:rFonts w:ascii="Courier New" w:eastAsia="Courier New" w:hAnsi="Courier New" w:cs="Courier New"/>
-      </w:rPr>
-    </w:lvl>
-    <w:lvl w:ilvl="8">
-      <w:start w:val="1"/>
-      <w:numFmt w:val="bullet"/>
-      <w:lvlText w:val="▪"/>
-      <w:lvlJc w:val="left"/>
-      <w:pPr>
-        <w:ind w:left="6120" w:hanging="360"/>
-      </w:pPr>
-      <w:rPr>
-        <w:rFonts w:ascii="Noto Sans Symbols" w:eastAsia="Noto Sans Symbols" w:hAnsi="Noto Sans Symbols" w:cs="Noto Sans Symbols"/>
+        <w:ind w:left="5760" w:hanging="360"/>
+      </w:pPr>
+      <w:rPr>
+        <w:rFonts w:ascii="Courier New" w:hAnsi="Courier New" w:cs="Courier New" w:hint="default"/>
+      </w:rPr>
+    </w:lvl>
+    <w:lvl w:ilvl="8" w:tplc="04090005" w:tentative="1">
+      <w:start w:val="1"/>
+      <w:numFmt w:val="bullet"/>
+      <w:lvlText w:val=""/>
+      <w:lvlJc w:val="left"/>
+      <w:pPr>
+        <w:ind w:left="6480" w:hanging="360"/>
+      </w:pPr>
+      <w:rPr>
+        <w:rFonts w:ascii="Wingdings" w:hAnsi="Wingdings" w:hint="default"/>
       </w:rPr>
     </w:lvl>
   </w:abstractNum>
   <w:abstractNum w:abstractNumId="4" w15:restartNumberingAfterBreak="0">
-    <w:nsid w:val="6F3A4F48"/>
+    <w:nsid w:val="71D37F8D"/>
     <w:multiLevelType w:val="multilevel"/>
-    <w:tmpl w:val="970E8AB0"/>
-    <w:lvl w:ilvl="0">
-      <w:start w:val="1"/>
-      <w:numFmt w:val="bullet"/>
-      <w:lvlText w:val="●"/>
-      <w:lvlJc w:val="left"/>
-      <w:pPr>
-        <w:ind w:left="720" w:hanging="360"/>
-      </w:pPr>
-      <w:rPr>
-        <w:u w:val="none"/>
-      </w:rPr>
-    </w:lvl>
-    <w:lvl w:ilvl="1">
-      <w:start w:val="1"/>
-      <w:numFmt w:val="bullet"/>
-      <w:lvlText w:val="○"/>
-      <w:lvlJc w:val="left"/>
-      <w:pPr>
-        <w:ind w:left="1440" w:hanging="360"/>
-      </w:pPr>
-      <w:rPr>
-        <w:u w:val="none"/>
-      </w:rPr>
-    </w:lvl>
-    <w:lvl w:ilvl="2">
-      <w:start w:val="1"/>
-      <w:numFmt w:val="bullet"/>
-      <w:lvlText w:val="■"/>
-      <w:lvlJc w:val="left"/>
-      <w:pPr>
-        <w:ind w:left="2160" w:hanging="360"/>
-      </w:pPr>
-      <w:rPr>
-        <w:u w:val="none"/>
-      </w:rPr>
-    </w:lvl>
-    <w:lvl w:ilvl="3">
-      <w:start w:val="1"/>
-      <w:numFmt w:val="bullet"/>
-      <w:lvlText w:val="●"/>
-      <w:lvlJc w:val="left"/>
-      <w:pPr>
-        <w:ind w:left="2880" w:hanging="360"/>
-      </w:pPr>
-      <w:rPr>
-        <w:u w:val="none"/>
-      </w:rPr>
-    </w:lvl>
-    <w:lvl w:ilvl="4">
-      <w:start w:val="1"/>
-      <w:numFmt w:val="bullet"/>
-      <w:lvlText w:val="○"/>
-      <w:lvlJc w:val="left"/>
-      <w:pPr>
-        <w:ind w:left="3600" w:hanging="360"/>
-      </w:pPr>
-      <w:rPr>
-        <w:u w:val="none"/>
-      </w:rPr>
-    </w:lvl>
-    <w:lvl w:ilvl="5">
-      <w:start w:val="1"/>
-      <w:numFmt w:val="bullet"/>
-      <w:lvlText w:val="■"/>
-      <w:lvlJc w:val="left"/>
-      <w:pPr>
-        <w:ind w:left="4320" w:hanging="360"/>
-      </w:pPr>
-      <w:rPr>
-        <w:u w:val="none"/>
-      </w:rPr>
-    </w:lvl>
-    <w:lvl w:ilvl="6">
-      <w:start w:val="1"/>
-      <w:numFmt w:val="bullet"/>
-      <w:lvlText w:val="●"/>
-      <w:lvlJc w:val="left"/>
-      <w:pPr>
-        <w:ind w:left="5040" w:hanging="360"/>
-      </w:pPr>
-      <w:rPr>
-        <w:u w:val="none"/>
-      </w:rPr>
-    </w:lvl>
-    <w:lvl w:ilvl="7">
-      <w:start w:val="1"/>
-      <w:numFmt w:val="bullet"/>
-      <w:lvlText w:val="○"/>
-      <w:lvlJc w:val="left"/>
-      <w:pPr>
-        <w:ind w:left="5760" w:hanging="360"/>
-      </w:pPr>
-      <w:rPr>
-        <w:u w:val="none"/>
-      </w:rPr>
-    </w:lvl>
-    <w:lvl w:ilvl="8">
-      <w:start w:val="1"/>
-      <w:numFmt w:val="bullet"/>
-      <w:lvlText w:val="■"/>
-      <w:lvlJc w:val="left"/>
-      <w:pPr>
-        <w:ind w:left="6480" w:hanging="360"/>
-      </w:pPr>
-      <w:rPr>
-        <w:u w:val="none"/>
-      </w:rPr>
-    </w:lvl>
-  </w:abstractNum>
-  <w:abstractNum w:abstractNumId="5" w15:restartNumberingAfterBreak="0">
-    <w:nsid w:val="71B61535"/>
-    <w:multiLevelType w:val="multilevel"/>
-    <w:tmpl w:val="79A2BA50"/>
+    <w:tmpl w:val="46D4A3A2"/>
     <w:lvl w:ilvl="0">
       <w:start w:val="1"/>
       <w:numFmt w:val="bullet"/>
@@ -2001,21 +1725,18 @@
     </w:lvl>
   </w:abstractNum>
   <w:num w:numId="1">
+    <w:abstractNumId w:val="2"/>
+  </w:num>
+  <w:num w:numId="2">
     <w:abstractNumId w:val="4"/>
   </w:num>
-  <w:num w:numId="2">
-    <w:abstractNumId w:val="5"/>
+  <w:num w:numId="3">
+    <w:abstractNumId w:val="1"/>
   </w:num>
-  <w:num w:numId="3">
+  <w:num w:numId="4">
     <w:abstractNumId w:val="0"/>
   </w:num>
-  <w:num w:numId="4">
-    <w:abstractNumId w:val="1"/>
-  </w:num>
   <w:num w:numId="5">
-    <w:abstractNumId w:val="2"/>
-  </w:num>
-  <w:num w:numId="6">
     <w:abstractNumId w:val="3"/>
   </w:num>
 </w:numbering>
@@ -2038,7 +1759,7 @@
       </w:pPr>
     </w:pPrDefault>
   </w:docDefaults>
-  <w:latentStyles w:defLockedState="0" w:defUIPriority="99" w:defSemiHidden="0" w:defUnhideWhenUsed="0" w:defQFormat="0" w:count="375">
+  <w:latentStyles w:defLockedState="0" w:defUIPriority="99" w:defSemiHidden="0" w:defUnhideWhenUsed="0" w:defQFormat="0" w:count="376">
     <w:lsdException w:name="Normal" w:uiPriority="0" w:qFormat="1"/>
     <w:lsdException w:name="heading 1" w:uiPriority="9" w:qFormat="1"/>
     <w:lsdException w:name="heading 2" w:semiHidden="1" w:uiPriority="9" w:unhideWhenUsed="1" w:qFormat="1"/>
@@ -2414,6 +2135,7 @@
     <w:lsdException w:name="Smart Hyperlink" w:semiHidden="1" w:unhideWhenUsed="1"/>
     <w:lsdException w:name="Hashtag" w:semiHidden="1" w:unhideWhenUsed="1"/>
     <w:lsdException w:name="Unresolved Mention" w:semiHidden="1" w:unhideWhenUsed="1"/>
+    <w:lsdException w:name="Smart Link" w:semiHidden="1" w:unhideWhenUsed="1"/>
   </w:latentStyles>
   <w:style w:type="paragraph" w:default="1" w:styleId="Normal">
     <w:name w:val="Normal"/>
@@ -2538,7 +2260,6 @@
   <w:style w:type="character" w:default="1" w:styleId="DefaultParagraphFont">
     <w:name w:val="Default Paragraph Font"/>
     <w:uiPriority w:val="1"/>
-    <w:semiHidden/>
     <w:unhideWhenUsed/>
   </w:style>
   <w:style w:type="table" w:default="1" w:styleId="TableNormal">
@@ -2595,72 +2316,16 @@
       <w:szCs w:val="48"/>
     </w:rPr>
   </w:style>
-  <w:style w:type="paragraph" w:styleId="CommentText">
-    <w:name w:val="annotation text"/>
+  <w:style w:type="paragraph" w:styleId="ListParagraph">
+    <w:name w:val="List Paragraph"/>
     <w:basedOn w:val="Normal"/>
-    <w:link w:val="CommentTextChar"/>
-    <w:uiPriority w:val="99"/>
-    <w:semiHidden/>
-    <w:unhideWhenUsed/>
+    <w:uiPriority w:val="34"/>
+    <w:qFormat/>
+    <w:rsid w:val="000F4A1D"/>
     <w:pPr>
-      <w:spacing w:line="240" w:lineRule="auto"/>
+      <w:ind w:left="720"/>
+      <w:contextualSpacing/>
     </w:pPr>
-    <w:rPr>
-      <w:sz w:val="20"/>
-      <w:szCs w:val="20"/>
-    </w:rPr>
-  </w:style>
-  <w:style w:type="character" w:customStyle="1" w:styleId="CommentTextChar">
-    <w:name w:val="Comment Text Char"/>
-    <w:basedOn w:val="DefaultParagraphFont"/>
-    <w:link w:val="CommentText"/>
-    <w:uiPriority w:val="99"/>
-    <w:semiHidden/>
-    <w:rPr>
-      <w:sz w:val="20"/>
-      <w:szCs w:val="20"/>
-    </w:rPr>
-  </w:style>
-  <w:style w:type="character" w:styleId="CommentReference">
-    <w:name w:val="annotation reference"/>
-    <w:basedOn w:val="DefaultParagraphFont"/>
-    <w:uiPriority w:val="99"/>
-    <w:semiHidden/>
-    <w:unhideWhenUsed/>
-    <w:rPr>
-      <w:sz w:val="16"/>
-      <w:szCs w:val="16"/>
-    </w:rPr>
-  </w:style>
-  <w:style w:type="paragraph" w:styleId="BalloonText">
-    <w:name w:val="Balloon Text"/>
-    <w:basedOn w:val="Normal"/>
-    <w:link w:val="BalloonTextChar"/>
-    <w:uiPriority w:val="99"/>
-    <w:semiHidden/>
-    <w:unhideWhenUsed/>
-    <w:rsid w:val="00825F07"/>
-    <w:pPr>
-      <w:spacing w:after="0" w:line="240" w:lineRule="auto"/>
-    </w:pPr>
-    <w:rPr>
-      <w:rFonts w:ascii="Segoe UI" w:hAnsi="Segoe UI" w:cs="Segoe UI"/>
-      <w:sz w:val="18"/>
-      <w:szCs w:val="18"/>
-    </w:rPr>
-  </w:style>
-  <w:style w:type="character" w:customStyle="1" w:styleId="BalloonTextChar">
-    <w:name w:val="Balloon Text Char"/>
-    <w:basedOn w:val="DefaultParagraphFont"/>
-    <w:link w:val="BalloonText"/>
-    <w:uiPriority w:val="99"/>
-    <w:semiHidden/>
-    <w:rsid w:val="00825F07"/>
-    <w:rPr>
-      <w:rFonts w:ascii="Segoe UI" w:hAnsi="Segoe UI" w:cs="Segoe UI"/>
-      <w:sz w:val="18"/>
-      <w:szCs w:val="18"/>
-    </w:rPr>
   </w:style>
 </w:styles>
 </file>

</xml_diff>